<commit_message>
replacement and Update Project
</commit_message>
<xml_diff>
--- a/Documents/PROJECT CHARTER V 1.0.0.docx
+++ b/Documents/PROJECT CHARTER V 1.0.0.docx
@@ -270,13 +270,7 @@
               <w:rPr>
                 <w:rFonts w:asciiTheme="majorHAnsi" w:hAnsiTheme="majorHAnsi" w:cstheme="majorHAnsi"/>
               </w:rPr>
-              <w:t xml:space="preserve">- </w:t>
-            </w:r>
-            <w:r>
-              <w:rPr>
-                <w:rFonts w:asciiTheme="majorHAnsi" w:hAnsiTheme="majorHAnsi" w:cstheme="majorHAnsi"/>
-              </w:rPr>
-              <w:t xml:space="preserve">Eng. Celestino </w:t>
+              <w:t xml:space="preserve">- Eng. Celestino </w:t>
             </w:r>
           </w:p>
           <w:p>
@@ -302,63 +296,33 @@
               <w:rPr>
                 <w:rFonts w:asciiTheme="majorHAnsi" w:hAnsiTheme="majorHAnsi" w:cstheme="majorHAnsi"/>
               </w:rPr>
-              <w:t xml:space="preserve">- </w:t>
-            </w:r>
-            <w:r>
-              <w:rPr>
-                <w:rFonts w:asciiTheme="majorHAnsi" w:hAnsiTheme="majorHAnsi" w:cstheme="majorHAnsi"/>
-              </w:rPr>
-              <w:t>Dra. Maria Paula Morais</w:t>
-            </w:r>
-          </w:p>
-          <w:p>
-            <w:pPr>
-              <w:rPr>
-                <w:rFonts w:asciiTheme="majorHAnsi" w:hAnsiTheme="majorHAnsi" w:cstheme="majorHAnsi"/>
-              </w:rPr>
-            </w:pPr>
-            <w:r>
-              <w:rPr>
-                <w:rFonts w:asciiTheme="majorHAnsi" w:hAnsiTheme="majorHAnsi" w:cstheme="majorHAnsi"/>
-              </w:rPr>
-              <w:t xml:space="preserve">- </w:t>
-            </w:r>
-            <w:r>
-              <w:rPr>
-                <w:rFonts w:asciiTheme="majorHAnsi" w:hAnsiTheme="majorHAnsi" w:cstheme="majorHAnsi"/>
-              </w:rPr>
-              <w:t>Dr. Thiago Andrade Silva</w:t>
-            </w:r>
-          </w:p>
-          <w:p>
-            <w:pPr>
-              <w:rPr>
-                <w:rFonts w:asciiTheme="majorHAnsi" w:hAnsiTheme="majorHAnsi" w:cstheme="majorHAnsi"/>
-              </w:rPr>
-            </w:pPr>
-            <w:r>
-              <w:rPr>
-                <w:rFonts w:asciiTheme="majorHAnsi" w:hAnsiTheme="majorHAnsi" w:cstheme="majorHAnsi"/>
-              </w:rPr>
-              <w:t xml:space="preserve">- </w:t>
-            </w:r>
-            <w:r>
-              <w:rPr>
-                <w:rFonts w:asciiTheme="majorHAnsi" w:hAnsiTheme="majorHAnsi" w:cstheme="majorHAnsi"/>
-              </w:rPr>
-              <w:t>Dra. Maria João</w:t>
-            </w:r>
-            <w:r>
-              <w:rPr>
-                <w:rFonts w:asciiTheme="majorHAnsi" w:hAnsiTheme="majorHAnsi" w:cstheme="majorHAnsi"/>
-              </w:rPr>
-              <w:t xml:space="preserve"> </w:t>
-            </w:r>
-            <w:r>
-              <w:rPr>
-                <w:rFonts w:asciiTheme="majorHAnsi" w:hAnsiTheme="majorHAnsi" w:cstheme="majorHAnsi"/>
-              </w:rPr>
-              <w:t>da Silva Costa Ferreira</w:t>
+              <w:t>- Dra. Maria Paula Morais</w:t>
+            </w:r>
+          </w:p>
+          <w:p>
+            <w:pPr>
+              <w:rPr>
+                <w:rFonts w:asciiTheme="majorHAnsi" w:hAnsiTheme="majorHAnsi" w:cstheme="majorHAnsi"/>
+              </w:rPr>
+            </w:pPr>
+            <w:r>
+              <w:rPr>
+                <w:rFonts w:asciiTheme="majorHAnsi" w:hAnsiTheme="majorHAnsi" w:cstheme="majorHAnsi"/>
+              </w:rPr>
+              <w:t>- Dr. Thiago Andrade Silva</w:t>
+            </w:r>
+          </w:p>
+          <w:p>
+            <w:pPr>
+              <w:rPr>
+                <w:rFonts w:asciiTheme="majorHAnsi" w:hAnsiTheme="majorHAnsi" w:cstheme="majorHAnsi"/>
+              </w:rPr>
+            </w:pPr>
+            <w:r>
+              <w:rPr>
+                <w:rFonts w:asciiTheme="majorHAnsi" w:hAnsiTheme="majorHAnsi" w:cstheme="majorHAnsi"/>
+              </w:rPr>
+              <w:t>- Dra. Maria João da Silva Costa Ferreira</w:t>
             </w:r>
           </w:p>
         </w:tc>
@@ -522,16 +486,7 @@
                 <w:iCs/>
                 <w:color w:val="FFFFFF" w:themeColor="background1"/>
               </w:rPr>
-              <w:t>P</w:t>
-            </w:r>
-            <w:r>
-              <w:rPr>
-                <w:rFonts w:ascii="Avenir Next" w:hAnsi="Avenir Next" w:cs="Arial"/>
-                <w:i/>
-                <w:iCs/>
-                <w:color w:val="FFFFFF" w:themeColor="background1"/>
-              </w:rPr>
-              <w:t>roject Acronyms</w:t>
+              <w:t>Project Acronyms</w:t>
             </w:r>
           </w:p>
         </w:tc>
@@ -3547,67 +3502,7 @@
                 <w:szCs w:val="26"/>
                 <w:lang w:val="en-US"/>
               </w:rPr>
-              <w:t>D</w:t>
-            </w:r>
-            <w:r>
-              <w:rPr>
-                <w:rFonts w:ascii="Avenir Next" w:hAnsi="Avenir Next" w:cs="Beirut"/>
-                <w:i/>
-                <w:iCs/>
-                <w:color w:val="FFFFFF" w:themeColor="background1"/>
-                <w:sz w:val="26"/>
-                <w:szCs w:val="26"/>
-                <w:lang w:val="en-US"/>
-              </w:rPr>
-              <w:t xml:space="preserve">efinition of the </w:t>
-            </w:r>
-            <w:r>
-              <w:rPr>
-                <w:rFonts w:ascii="Avenir Next" w:hAnsi="Avenir Next" w:cs="Beirut"/>
-                <w:i/>
-                <w:iCs/>
-                <w:color w:val="FFFFFF" w:themeColor="background1"/>
-                <w:sz w:val="26"/>
-                <w:szCs w:val="26"/>
-                <w:lang w:val="en-US"/>
-              </w:rPr>
-              <w:t>P</w:t>
-            </w:r>
-            <w:r>
-              <w:rPr>
-                <w:rFonts w:ascii="Avenir Next" w:hAnsi="Avenir Next" w:cs="Beirut"/>
-                <w:i/>
-                <w:iCs/>
-                <w:color w:val="FFFFFF" w:themeColor="background1"/>
-                <w:sz w:val="26"/>
-                <w:szCs w:val="26"/>
-                <w:lang w:val="en-US"/>
-              </w:rPr>
-              <w:t xml:space="preserve">roject </w:t>
-            </w:r>
-            <w:r>
-              <w:rPr>
-                <w:rFonts w:ascii="Avenir Next" w:hAnsi="Avenir Next" w:cs="Beirut"/>
-                <w:i/>
-                <w:iCs/>
-                <w:color w:val="FFFFFF" w:themeColor="background1"/>
-                <w:sz w:val="26"/>
-                <w:szCs w:val="26"/>
-                <w:lang w:val="en-US"/>
-              </w:rPr>
-              <w:t>P</w:t>
-            </w:r>
-            <w:r>
-              <w:rPr>
-                <w:rFonts w:ascii="Avenir Next" w:hAnsi="Avenir Next" w:cs="Beirut"/>
-                <w:i/>
-                <w:iCs/>
-                <w:color w:val="FFFFFF" w:themeColor="background1"/>
-                <w:sz w:val="26"/>
-                <w:szCs w:val="26"/>
-                <w:lang w:val="en-US"/>
-              </w:rPr>
-              <w:t>roduct</w:t>
+              <w:t>Definition of the Project Product</w:t>
             </w:r>
             <w:bookmarkEnd w:id="3"/>
           </w:p>
@@ -3941,67 +3836,7 @@
                 <w:lang w:val="en-US"/>
               </w:rPr>
               <w:lastRenderedPageBreak/>
-              <w:t>D</w:t>
-            </w:r>
-            <w:r>
-              <w:rPr>
-                <w:rFonts w:ascii="Avenir Next" w:hAnsi="Avenir Next" w:cs="Beirut"/>
-                <w:i/>
-                <w:iCs/>
-                <w:color w:val="FFFFFF" w:themeColor="background1"/>
-                <w:sz w:val="26"/>
-                <w:szCs w:val="26"/>
-                <w:lang w:val="en-US"/>
-              </w:rPr>
-              <w:t xml:space="preserve">efinition of </w:t>
-            </w:r>
-            <w:r>
-              <w:rPr>
-                <w:rFonts w:ascii="Avenir Next" w:hAnsi="Avenir Next" w:cs="Beirut"/>
-                <w:i/>
-                <w:iCs/>
-                <w:color w:val="FFFFFF" w:themeColor="background1"/>
-                <w:sz w:val="26"/>
-                <w:szCs w:val="26"/>
-                <w:lang w:val="en-US"/>
-              </w:rPr>
-              <w:t>P</w:t>
-            </w:r>
-            <w:r>
-              <w:rPr>
-                <w:rFonts w:ascii="Avenir Next" w:hAnsi="Avenir Next" w:cs="Beirut"/>
-                <w:i/>
-                <w:iCs/>
-                <w:color w:val="FFFFFF" w:themeColor="background1"/>
-                <w:sz w:val="26"/>
-                <w:szCs w:val="26"/>
-                <w:lang w:val="en-US"/>
-              </w:rPr>
-              <w:t xml:space="preserve">roject </w:t>
-            </w:r>
-            <w:r>
-              <w:rPr>
-                <w:rFonts w:ascii="Avenir Next" w:hAnsi="Avenir Next" w:cs="Beirut"/>
-                <w:i/>
-                <w:iCs/>
-                <w:color w:val="FFFFFF" w:themeColor="background1"/>
-                <w:sz w:val="26"/>
-                <w:szCs w:val="26"/>
-                <w:lang w:val="en-US"/>
-              </w:rPr>
-              <w:t>R</w:t>
-            </w:r>
-            <w:r>
-              <w:rPr>
-                <w:rFonts w:ascii="Avenir Next" w:hAnsi="Avenir Next" w:cs="Beirut"/>
-                <w:i/>
-                <w:iCs/>
-                <w:color w:val="FFFFFF" w:themeColor="background1"/>
-                <w:sz w:val="26"/>
-                <w:szCs w:val="26"/>
-                <w:lang w:val="en-US"/>
-              </w:rPr>
-              <w:t>equirements</w:t>
+              <w:t>Definition of Project Requirements</w:t>
             </w:r>
             <w:bookmarkEnd w:id="4"/>
           </w:p>
@@ -4207,16 +4042,7 @@
                 <w:color w:val="000000"/>
                 <w:lang w:val="en-US"/>
               </w:rPr>
-              <w:t>Consult the managed airports, indicating separately the public and private airports. For each one of them, the name, the city where it is located and the country to which it belongs must be shown, and all the roles must have access for consultation</w:t>
-            </w:r>
-            <w:r>
-              <w:rPr>
-                <w:rFonts w:asciiTheme="majorHAnsi" w:hAnsiTheme="majorHAnsi" w:cstheme="majorHAnsi"/>
-                <w:bCs/>
-                <w:color w:val="000000"/>
-                <w:lang w:val="en-US"/>
-              </w:rPr>
-              <w:t>.</w:t>
+              <w:t>Consult the managed airports, indicating separately the public and private airports. For each one of them, the name, the city where it is located and the country to which it belongs must be shown, and all the roles must have access for consultation.</w:t>
             </w:r>
           </w:p>
         </w:tc>
@@ -4629,9 +4455,374 @@
                 <w:lang w:val="en-US"/>
               </w:rPr>
               <w:lastRenderedPageBreak/>
-              <w:t>P</w:t>
-            </w:r>
-            <w:r>
+              <w:t>Project Objectives</w:t>
+            </w:r>
+            <w:bookmarkEnd w:id="5"/>
+          </w:p>
+        </w:tc>
+      </w:tr>
+      <w:tr>
+        <w:tc>
+          <w:tcPr>
+            <w:tcW w:w="1838" w:type="dxa"/>
+            <w:shd w:val="clear" w:color="auto" w:fill="D0CECE" w:themeFill="background2" w:themeFillShade="E6"/>
+          </w:tcPr>
+          <w:p>
+            <w:pPr>
+              <w:pStyle w:val="Ttulo2"/>
+              <w:numPr>
+                <w:ilvl w:val="1"/>
+                <w:numId w:val="1"/>
+              </w:numPr>
+              <w:ind w:left="593" w:hanging="425"/>
+              <w:rPr>
+                <w:rFonts w:ascii="Avenir Next Ultra Light" w:hAnsi="Avenir Next Ultra Light" w:cs="Beirut"/>
+                <w:i/>
+                <w:iCs/>
+                <w:color w:val="000000" w:themeColor="text1"/>
+                <w:lang w:val="en-US"/>
+              </w:rPr>
+            </w:pPr>
+            <w:bookmarkStart w:id="6" w:name="_Toc150114117"/>
+            <w:r>
+              <w:rPr>
+                <w:rFonts w:ascii="Avenir Next Ultra Light" w:hAnsi="Avenir Next Ultra Light" w:cs="Beirut"/>
+                <w:i/>
+                <w:iCs/>
+                <w:color w:val="000000" w:themeColor="text1"/>
+                <w:lang w:val="en-US"/>
+              </w:rPr>
+              <w:t>Concept</w:t>
+            </w:r>
+            <w:bookmarkEnd w:id="6"/>
+          </w:p>
+        </w:tc>
+        <w:tc>
+          <w:tcPr>
+            <w:tcW w:w="3686" w:type="dxa"/>
+            <w:shd w:val="clear" w:color="auto" w:fill="D0CECE" w:themeFill="background2" w:themeFillShade="E6"/>
+          </w:tcPr>
+          <w:p>
+            <w:pPr>
+              <w:pStyle w:val="Ttulo2"/>
+              <w:numPr>
+                <w:ilvl w:val="1"/>
+                <w:numId w:val="1"/>
+              </w:numPr>
+              <w:ind w:left="741" w:hanging="567"/>
+              <w:rPr>
+                <w:rFonts w:ascii="Avenir Next Ultra Light" w:hAnsi="Avenir Next Ultra Light" w:cs="Beirut"/>
+                <w:i/>
+                <w:iCs/>
+                <w:color w:val="000000" w:themeColor="text1"/>
+                <w:lang w:val="en-US"/>
+              </w:rPr>
+            </w:pPr>
+            <w:bookmarkStart w:id="7" w:name="_Toc150114118"/>
+            <w:r>
+              <w:rPr>
+                <w:rFonts w:ascii="Avenir Next Ultra Light" w:hAnsi="Avenir Next Ultra Light" w:cs="Beirut"/>
+                <w:i/>
+                <w:iCs/>
+                <w:color w:val="000000" w:themeColor="text1"/>
+                <w:lang w:val="en-US"/>
+              </w:rPr>
+              <w:t>Objectives</w:t>
+            </w:r>
+            <w:bookmarkEnd w:id="7"/>
+          </w:p>
+        </w:tc>
+        <w:tc>
+          <w:tcPr>
+            <w:tcW w:w="2970" w:type="dxa"/>
+            <w:shd w:val="clear" w:color="auto" w:fill="D0CECE" w:themeFill="background2" w:themeFillShade="E6"/>
+          </w:tcPr>
+          <w:p>
+            <w:pPr>
+              <w:pStyle w:val="Ttulo2"/>
+              <w:numPr>
+                <w:ilvl w:val="1"/>
+                <w:numId w:val="1"/>
+              </w:numPr>
+              <w:ind w:left="594" w:hanging="567"/>
+              <w:rPr>
+                <w:rFonts w:ascii="Avenir Next Ultra Light" w:hAnsi="Avenir Next Ultra Light" w:cs="Beirut"/>
+                <w:i/>
+                <w:iCs/>
+                <w:color w:val="000000" w:themeColor="text1"/>
+                <w:lang w:val="en-US"/>
+              </w:rPr>
+            </w:pPr>
+            <w:bookmarkStart w:id="8" w:name="_Toc150114119"/>
+            <w:r>
+              <w:rPr>
+                <w:rFonts w:ascii="Avenir Next Ultra Light" w:hAnsi="Avenir Next Ultra Light" w:cs="Beirut"/>
+                <w:i/>
+                <w:iCs/>
+                <w:color w:val="000000" w:themeColor="text1"/>
+                <w:lang w:val="en-US"/>
+              </w:rPr>
+              <w:t>Success criteria</w:t>
+            </w:r>
+            <w:bookmarkEnd w:id="8"/>
+          </w:p>
+        </w:tc>
+      </w:tr>
+      <w:tr>
+        <w:tc>
+          <w:tcPr>
+            <w:tcW w:w="1838" w:type="dxa"/>
+            <w:shd w:val="clear" w:color="auto" w:fill="E7E6E6" w:themeFill="background2"/>
+          </w:tcPr>
+          <w:p>
+            <w:pPr>
+              <w:pStyle w:val="PargrafodaLista"/>
+              <w:numPr>
+                <w:ilvl w:val="0"/>
+                <w:numId w:val="6"/>
+              </w:numPr>
+              <w:ind w:left="310"/>
+              <w:rPr>
+                <w:rFonts w:ascii="Avenir Next Ultra Light" w:hAnsi="Avenir Next Ultra Light" w:cs="Beirut"/>
+                <w:lang w:val="en-US"/>
+              </w:rPr>
+            </w:pPr>
+            <w:r>
+              <w:rPr>
+                <w:rFonts w:ascii="Avenir Next Ultra Light" w:hAnsi="Avenir Next Ultra Light" w:cs="Beirut"/>
+                <w:lang w:val="en-US"/>
+              </w:rPr>
+              <w:t>Scope</w:t>
+            </w:r>
+          </w:p>
+        </w:tc>
+        <w:tc>
+          <w:tcPr>
+            <w:tcW w:w="3686" w:type="dxa"/>
+          </w:tcPr>
+          <w:p>
+            <w:pPr>
+              <w:jc w:val="both"/>
+              <w:rPr>
+                <w:rFonts w:asciiTheme="majorHAnsi" w:hAnsiTheme="majorHAnsi" w:cstheme="majorHAnsi"/>
+                <w:lang w:val="en-US"/>
+              </w:rPr>
+            </w:pPr>
+            <w:r>
+              <w:rPr>
+                <w:rFonts w:asciiTheme="majorHAnsi" w:hAnsiTheme="majorHAnsi" w:cstheme="majorHAnsi"/>
+                <w:lang w:val="en-US"/>
+              </w:rPr>
+              <w:t>To comply with the elaboration of the following deliverables:</w:t>
+            </w:r>
+            <w:r>
+              <w:rPr>
+                <w:rFonts w:asciiTheme="majorHAnsi" w:hAnsiTheme="majorHAnsi" w:cstheme="majorHAnsi"/>
+                <w:lang w:val="en-US"/>
+              </w:rPr>
+              <w:t xml:space="preserve"> </w:t>
+            </w:r>
+            <w:r>
+              <w:rPr>
+                <w:rFonts w:asciiTheme="majorHAnsi" w:hAnsiTheme="majorHAnsi" w:cstheme="majorHAnsi"/>
+                <w:lang w:val="en-US"/>
+              </w:rPr>
+              <w:t>Project Management, Development of the software product, complying with the rubrics and requested technology stipulated in the curricula of each one of the subjects, which are dependencies of the product, total</w:t>
+            </w:r>
+          </w:p>
+        </w:tc>
+        <w:tc>
+          <w:tcPr>
+            <w:tcW w:w="2970" w:type="dxa"/>
+          </w:tcPr>
+          <w:p>
+            <w:pPr>
+              <w:jc w:val="both"/>
+              <w:rPr>
+                <w:rFonts w:asciiTheme="majorHAnsi" w:hAnsiTheme="majorHAnsi" w:cstheme="majorHAnsi"/>
+                <w:lang w:val="en-US"/>
+              </w:rPr>
+            </w:pPr>
+            <w:r>
+              <w:rPr>
+                <w:rFonts w:asciiTheme="majorHAnsi" w:hAnsiTheme="majorHAnsi" w:cstheme="majorHAnsi"/>
+                <w:lang w:val="en-US"/>
+              </w:rPr>
+              <w:t>Approval of all deliverables by the company requesting the software and the implementation of all requested technologies.</w:t>
+            </w:r>
+          </w:p>
+        </w:tc>
+      </w:tr>
+      <w:tr>
+        <w:tc>
+          <w:tcPr>
+            <w:tcW w:w="1838" w:type="dxa"/>
+            <w:shd w:val="clear" w:color="auto" w:fill="E7E6E6" w:themeFill="background2"/>
+          </w:tcPr>
+          <w:p>
+            <w:pPr>
+              <w:pStyle w:val="PargrafodaLista"/>
+              <w:numPr>
+                <w:ilvl w:val="0"/>
+                <w:numId w:val="6"/>
+              </w:numPr>
+              <w:ind w:left="310"/>
+              <w:rPr>
+                <w:rFonts w:ascii="Avenir Next Ultra Light" w:hAnsi="Avenir Next Ultra Light" w:cs="Beirut"/>
+                <w:lang w:val="en-US"/>
+              </w:rPr>
+            </w:pPr>
+            <w:r>
+              <w:rPr>
+                <w:rFonts w:ascii="Avenir Next Ultra Light" w:hAnsi="Avenir Next Ultra Light" w:cs="Beirut"/>
+                <w:lang w:val="en-US"/>
+              </w:rPr>
+              <w:t>Time</w:t>
+            </w:r>
+          </w:p>
+        </w:tc>
+        <w:tc>
+          <w:tcPr>
+            <w:tcW w:w="3686" w:type="dxa"/>
+          </w:tcPr>
+          <w:p>
+            <w:pPr>
+              <w:rPr>
+                <w:rFonts w:asciiTheme="majorHAnsi" w:hAnsiTheme="majorHAnsi" w:cstheme="majorHAnsi"/>
+                <w:lang w:val="en-US"/>
+              </w:rPr>
+            </w:pPr>
+            <w:r>
+              <w:rPr>
+                <w:rFonts w:asciiTheme="majorHAnsi" w:hAnsiTheme="majorHAnsi" w:cstheme="majorHAnsi"/>
+                <w:lang w:val="en-US"/>
+              </w:rPr>
+              <w:t>Complete the project within the timeframe requested by the company.</w:t>
+            </w:r>
+          </w:p>
+        </w:tc>
+        <w:tc>
+          <w:tcPr>
+            <w:tcW w:w="2970" w:type="dxa"/>
+          </w:tcPr>
+          <w:p>
+            <w:pPr>
+              <w:rPr>
+                <w:rFonts w:asciiTheme="majorHAnsi" w:hAnsiTheme="majorHAnsi" w:cstheme="majorHAnsi"/>
+                <w:lang w:val="en-US"/>
+              </w:rPr>
+            </w:pPr>
+            <w:r>
+              <w:rPr>
+                <w:rFonts w:asciiTheme="majorHAnsi" w:hAnsiTheme="majorHAnsi" w:cstheme="majorHAnsi"/>
+                <w:lang w:val="en-US"/>
+              </w:rPr>
+              <w:t>Complete the project in 41 weeks, from October 26, 2023 to July 31, 2024.</w:t>
+            </w:r>
+          </w:p>
+        </w:tc>
+      </w:tr>
+      <w:tr>
+        <w:tc>
+          <w:tcPr>
+            <w:tcW w:w="1838" w:type="dxa"/>
+            <w:shd w:val="clear" w:color="auto" w:fill="E7E6E6" w:themeFill="background2"/>
+          </w:tcPr>
+          <w:p>
+            <w:pPr>
+              <w:pStyle w:val="PargrafodaLista"/>
+              <w:numPr>
+                <w:ilvl w:val="0"/>
+                <w:numId w:val="6"/>
+              </w:numPr>
+              <w:ind w:left="310"/>
+              <w:rPr>
+                <w:rFonts w:ascii="Avenir Next Ultra Light" w:hAnsi="Avenir Next Ultra Light" w:cs="Beirut"/>
+                <w:lang w:val="en-US"/>
+              </w:rPr>
+            </w:pPr>
+            <w:r>
+              <w:rPr>
+                <w:rFonts w:ascii="Avenir Next Ultra Light" w:hAnsi="Avenir Next Ultra Light" w:cs="Beirut"/>
+                <w:lang w:val="en-US"/>
+              </w:rPr>
+              <w:t>Cost</w:t>
+            </w:r>
+          </w:p>
+        </w:tc>
+        <w:tc>
+          <w:tcPr>
+            <w:tcW w:w="3686" w:type="dxa"/>
+          </w:tcPr>
+          <w:p>
+            <w:pPr>
+              <w:rPr>
+                <w:rFonts w:asciiTheme="majorHAnsi" w:hAnsiTheme="majorHAnsi" w:cstheme="majorHAnsi"/>
+                <w:lang w:val="en-US"/>
+              </w:rPr>
+            </w:pPr>
+            <w:r>
+              <w:rPr>
+                <w:rFonts w:asciiTheme="majorHAnsi" w:hAnsiTheme="majorHAnsi" w:cstheme="majorHAnsi"/>
+                <w:lang w:val="en-US"/>
+              </w:rPr>
+              <w:t xml:space="preserve">Comply with the estimated project budget of € </w:t>
+            </w:r>
+            <w:r>
+              <w:rPr>
+                <w:rFonts w:asciiTheme="majorHAnsi" w:hAnsiTheme="majorHAnsi" w:cstheme="majorHAnsi"/>
+                <w:lang w:val="en-US"/>
+              </w:rPr>
+              <w:t>770,</w:t>
+            </w:r>
+            <w:r>
+              <w:rPr>
+                <w:rFonts w:asciiTheme="majorHAnsi" w:hAnsiTheme="majorHAnsi" w:cstheme="majorHAnsi"/>
+                <w:lang w:val="en-US"/>
+              </w:rPr>
+              <w:t>000</w:t>
+            </w:r>
+          </w:p>
+        </w:tc>
+        <w:tc>
+          <w:tcPr>
+            <w:tcW w:w="2970" w:type="dxa"/>
+          </w:tcPr>
+          <w:p>
+            <w:pPr>
+              <w:rPr>
+                <w:rFonts w:asciiTheme="majorHAnsi" w:hAnsiTheme="majorHAnsi" w:cstheme="majorHAnsi"/>
+                <w:lang w:val="en-US"/>
+              </w:rPr>
+            </w:pPr>
+            <w:r>
+              <w:rPr>
+                <w:rFonts w:asciiTheme="majorHAnsi" w:hAnsiTheme="majorHAnsi" w:cstheme="majorHAnsi"/>
+                <w:lang w:val="en-US"/>
+              </w:rPr>
+              <w:t>Do not exceed the project budget.</w:t>
+            </w:r>
+          </w:p>
+        </w:tc>
+      </w:tr>
+      <w:tr>
+        <w:trPr>
+          <w:trHeight w:val="560"/>
+        </w:trPr>
+        <w:tc>
+          <w:tcPr>
+            <w:tcW w:w="8494" w:type="dxa"/>
+            <w:gridSpan w:val="3"/>
+            <w:shd w:val="clear" w:color="auto" w:fill="767171" w:themeFill="background2" w:themeFillShade="80"/>
+          </w:tcPr>
+          <w:p>
+            <w:pPr>
+              <w:pStyle w:val="Ttulo1"/>
+              <w:numPr>
+                <w:ilvl w:val="0"/>
+                <w:numId w:val="1"/>
+              </w:numPr>
+              <w:ind w:left="451"/>
               <w:rPr>
                 <w:rFonts w:ascii="Avenir Next" w:hAnsi="Avenir Next" w:cs="Beirut"/>
                 <w:i/>
@@ -4641,8 +4832,8 @@
                 <w:szCs w:val="26"/>
                 <w:lang w:val="en-US"/>
               </w:rPr>
-              <w:t xml:space="preserve">roject </w:t>
-            </w:r>
+            </w:pPr>
+            <w:bookmarkStart w:id="9" w:name="_Toc150114120"/>
             <w:r>
               <w:rPr>
                 <w:rFonts w:ascii="Avenir Next" w:hAnsi="Avenir Next" w:cs="Beirut"/>
@@ -4653,454 +4844,7 @@
                 <w:szCs w:val="26"/>
                 <w:lang w:val="en-US"/>
               </w:rPr>
-              <w:t>O</w:t>
-            </w:r>
-            <w:r>
-              <w:rPr>
-                <w:rFonts w:ascii="Avenir Next" w:hAnsi="Avenir Next" w:cs="Beirut"/>
-                <w:i/>
-                <w:iCs/>
-                <w:color w:val="FFFFFF" w:themeColor="background1"/>
-                <w:sz w:val="26"/>
-                <w:szCs w:val="26"/>
-                <w:lang w:val="en-US"/>
-              </w:rPr>
-              <w:t>bjectives</w:t>
-            </w:r>
-            <w:bookmarkEnd w:id="5"/>
-          </w:p>
-        </w:tc>
-      </w:tr>
-      <w:tr>
-        <w:tc>
-          <w:tcPr>
-            <w:tcW w:w="1838" w:type="dxa"/>
-            <w:shd w:val="clear" w:color="auto" w:fill="D0CECE" w:themeFill="background2" w:themeFillShade="E6"/>
-          </w:tcPr>
-          <w:p>
-            <w:pPr>
-              <w:pStyle w:val="Ttulo2"/>
-              <w:numPr>
-                <w:ilvl w:val="1"/>
-                <w:numId w:val="1"/>
-              </w:numPr>
-              <w:ind w:left="593" w:hanging="425"/>
-              <w:rPr>
-                <w:rFonts w:ascii="Avenir Next Ultra Light" w:hAnsi="Avenir Next Ultra Light" w:cs="Beirut"/>
-                <w:i/>
-                <w:iCs/>
-                <w:color w:val="000000" w:themeColor="text1"/>
-                <w:lang w:val="en-US"/>
-              </w:rPr>
-            </w:pPr>
-            <w:bookmarkStart w:id="6" w:name="_Toc150114117"/>
-            <w:r>
-              <w:rPr>
-                <w:rFonts w:ascii="Avenir Next Ultra Light" w:hAnsi="Avenir Next Ultra Light" w:cs="Beirut"/>
-                <w:i/>
-                <w:iCs/>
-                <w:color w:val="000000" w:themeColor="text1"/>
-                <w:lang w:val="en-US"/>
-              </w:rPr>
-              <w:t>Concept</w:t>
-            </w:r>
-            <w:bookmarkEnd w:id="6"/>
-          </w:p>
-        </w:tc>
-        <w:tc>
-          <w:tcPr>
-            <w:tcW w:w="3686" w:type="dxa"/>
-            <w:shd w:val="clear" w:color="auto" w:fill="D0CECE" w:themeFill="background2" w:themeFillShade="E6"/>
-          </w:tcPr>
-          <w:p>
-            <w:pPr>
-              <w:pStyle w:val="Ttulo2"/>
-              <w:numPr>
-                <w:ilvl w:val="1"/>
-                <w:numId w:val="1"/>
-              </w:numPr>
-              <w:ind w:left="741" w:hanging="567"/>
-              <w:rPr>
-                <w:rFonts w:ascii="Avenir Next Ultra Light" w:hAnsi="Avenir Next Ultra Light" w:cs="Beirut"/>
-                <w:i/>
-                <w:iCs/>
-                <w:color w:val="000000" w:themeColor="text1"/>
-                <w:lang w:val="en-US"/>
-              </w:rPr>
-            </w:pPr>
-            <w:bookmarkStart w:id="7" w:name="_Toc150114118"/>
-            <w:r>
-              <w:rPr>
-                <w:rFonts w:ascii="Avenir Next Ultra Light" w:hAnsi="Avenir Next Ultra Light" w:cs="Beirut"/>
-                <w:i/>
-                <w:iCs/>
-                <w:color w:val="000000" w:themeColor="text1"/>
-                <w:lang w:val="en-US"/>
-              </w:rPr>
-              <w:t>Objectives</w:t>
-            </w:r>
-            <w:bookmarkEnd w:id="7"/>
-          </w:p>
-        </w:tc>
-        <w:tc>
-          <w:tcPr>
-            <w:tcW w:w="2970" w:type="dxa"/>
-            <w:shd w:val="clear" w:color="auto" w:fill="D0CECE" w:themeFill="background2" w:themeFillShade="E6"/>
-          </w:tcPr>
-          <w:p>
-            <w:pPr>
-              <w:pStyle w:val="Ttulo2"/>
-              <w:numPr>
-                <w:ilvl w:val="1"/>
-                <w:numId w:val="1"/>
-              </w:numPr>
-              <w:ind w:left="594" w:hanging="567"/>
-              <w:rPr>
-                <w:rFonts w:ascii="Avenir Next Ultra Light" w:hAnsi="Avenir Next Ultra Light" w:cs="Beirut"/>
-                <w:i/>
-                <w:iCs/>
-                <w:color w:val="000000" w:themeColor="text1"/>
-                <w:lang w:val="en-US"/>
-              </w:rPr>
-            </w:pPr>
-            <w:bookmarkStart w:id="8" w:name="_Toc150114119"/>
-            <w:r>
-              <w:rPr>
-                <w:rFonts w:ascii="Avenir Next Ultra Light" w:hAnsi="Avenir Next Ultra Light" w:cs="Beirut"/>
-                <w:i/>
-                <w:iCs/>
-                <w:color w:val="000000" w:themeColor="text1"/>
-                <w:lang w:val="en-US"/>
-              </w:rPr>
-              <w:t>S</w:t>
-            </w:r>
-            <w:r>
-              <w:rPr>
-                <w:rFonts w:ascii="Avenir Next Ultra Light" w:hAnsi="Avenir Next Ultra Light" w:cs="Beirut"/>
-                <w:i/>
-                <w:iCs/>
-                <w:color w:val="000000" w:themeColor="text1"/>
-                <w:lang w:val="en-US"/>
-              </w:rPr>
-              <w:t>uccess criteria</w:t>
-            </w:r>
-            <w:bookmarkEnd w:id="8"/>
-          </w:p>
-        </w:tc>
-      </w:tr>
-      <w:tr>
-        <w:tc>
-          <w:tcPr>
-            <w:tcW w:w="1838" w:type="dxa"/>
-            <w:shd w:val="clear" w:color="auto" w:fill="E7E6E6" w:themeFill="background2"/>
-          </w:tcPr>
-          <w:p>
-            <w:pPr>
-              <w:pStyle w:val="PargrafodaLista"/>
-              <w:numPr>
-                <w:ilvl w:val="0"/>
-                <w:numId w:val="6"/>
-              </w:numPr>
-              <w:ind w:left="310"/>
-              <w:rPr>
-                <w:rFonts w:ascii="Avenir Next Ultra Light" w:hAnsi="Avenir Next Ultra Light" w:cs="Beirut"/>
-                <w:lang w:val="en-US"/>
-              </w:rPr>
-            </w:pPr>
-            <w:r>
-              <w:rPr>
-                <w:rFonts w:ascii="Avenir Next Ultra Light" w:hAnsi="Avenir Next Ultra Light" w:cs="Beirut"/>
-                <w:lang w:val="en-US"/>
-              </w:rPr>
-              <w:t>Scope</w:t>
-            </w:r>
-          </w:p>
-        </w:tc>
-        <w:tc>
-          <w:tcPr>
-            <w:tcW w:w="3686" w:type="dxa"/>
-          </w:tcPr>
-          <w:p>
-            <w:pPr>
-              <w:jc w:val="both"/>
-              <w:rPr>
-                <w:rFonts w:asciiTheme="majorHAnsi" w:hAnsiTheme="majorHAnsi" w:cstheme="majorHAnsi"/>
-                <w:lang w:val="en-US"/>
-              </w:rPr>
-            </w:pPr>
-            <w:r>
-              <w:rPr>
-                <w:rFonts w:asciiTheme="majorHAnsi" w:hAnsiTheme="majorHAnsi" w:cstheme="majorHAnsi"/>
-                <w:lang w:val="en-US"/>
-              </w:rPr>
-              <w:t>To comply with the elaboration of the following deliverables:</w:t>
-            </w:r>
-            <w:r>
-              <w:rPr>
-                <w:rFonts w:asciiTheme="majorHAnsi" w:hAnsiTheme="majorHAnsi" w:cstheme="majorHAnsi"/>
-                <w:lang w:val="en-US"/>
-              </w:rPr>
-              <w:t xml:space="preserve"> </w:t>
-            </w:r>
-            <w:r>
-              <w:rPr>
-                <w:rFonts w:asciiTheme="majorHAnsi" w:hAnsiTheme="majorHAnsi" w:cstheme="majorHAnsi"/>
-                <w:lang w:val="en-US"/>
-              </w:rPr>
-              <w:t>Project Management, Development of the software product, complying with the rubrics and requested technology stipulated in the curricula of each one of the subjects, which are dependencies of the product, total</w:t>
-            </w:r>
-          </w:p>
-        </w:tc>
-        <w:tc>
-          <w:tcPr>
-            <w:tcW w:w="2970" w:type="dxa"/>
-          </w:tcPr>
-          <w:p>
-            <w:pPr>
-              <w:jc w:val="both"/>
-              <w:rPr>
-                <w:rFonts w:asciiTheme="majorHAnsi" w:hAnsiTheme="majorHAnsi" w:cstheme="majorHAnsi"/>
-                <w:lang w:val="en-US"/>
-              </w:rPr>
-            </w:pPr>
-            <w:r>
-              <w:rPr>
-                <w:rFonts w:asciiTheme="majorHAnsi" w:hAnsiTheme="majorHAnsi" w:cstheme="majorHAnsi"/>
-                <w:lang w:val="en-US"/>
-              </w:rPr>
-              <w:t>Approval of all deliverables by the company requesting the software and the implementation of all requested technologies.</w:t>
-            </w:r>
-          </w:p>
-        </w:tc>
-      </w:tr>
-      <w:tr>
-        <w:tc>
-          <w:tcPr>
-            <w:tcW w:w="1838" w:type="dxa"/>
-            <w:shd w:val="clear" w:color="auto" w:fill="E7E6E6" w:themeFill="background2"/>
-          </w:tcPr>
-          <w:p>
-            <w:pPr>
-              <w:pStyle w:val="PargrafodaLista"/>
-              <w:numPr>
-                <w:ilvl w:val="0"/>
-                <w:numId w:val="6"/>
-              </w:numPr>
-              <w:ind w:left="310"/>
-              <w:rPr>
-                <w:rFonts w:ascii="Avenir Next Ultra Light" w:hAnsi="Avenir Next Ultra Light" w:cs="Beirut"/>
-                <w:lang w:val="en-US"/>
-              </w:rPr>
-            </w:pPr>
-            <w:r>
-              <w:rPr>
-                <w:rFonts w:ascii="Avenir Next Ultra Light" w:hAnsi="Avenir Next Ultra Light" w:cs="Beirut"/>
-                <w:lang w:val="en-US"/>
-              </w:rPr>
-              <w:t>Time</w:t>
-            </w:r>
-          </w:p>
-        </w:tc>
-        <w:tc>
-          <w:tcPr>
-            <w:tcW w:w="3686" w:type="dxa"/>
-          </w:tcPr>
-          <w:p>
-            <w:pPr>
-              <w:rPr>
-                <w:rFonts w:asciiTheme="majorHAnsi" w:hAnsiTheme="majorHAnsi" w:cstheme="majorHAnsi"/>
-                <w:lang w:val="en-US"/>
-              </w:rPr>
-            </w:pPr>
-            <w:r>
-              <w:rPr>
-                <w:rFonts w:asciiTheme="majorHAnsi" w:hAnsiTheme="majorHAnsi" w:cstheme="majorHAnsi"/>
-                <w:lang w:val="en-US"/>
-              </w:rPr>
-              <w:t>Complete the project within the timeframe requested by the company.</w:t>
-            </w:r>
-          </w:p>
-        </w:tc>
-        <w:tc>
-          <w:tcPr>
-            <w:tcW w:w="2970" w:type="dxa"/>
-          </w:tcPr>
-          <w:p>
-            <w:pPr>
-              <w:rPr>
-                <w:rFonts w:asciiTheme="majorHAnsi" w:hAnsiTheme="majorHAnsi" w:cstheme="majorHAnsi"/>
-                <w:lang w:val="en-US"/>
-              </w:rPr>
-            </w:pPr>
-            <w:r>
-              <w:rPr>
-                <w:rFonts w:asciiTheme="majorHAnsi" w:hAnsiTheme="majorHAnsi" w:cstheme="majorHAnsi"/>
-                <w:lang w:val="en-US"/>
-              </w:rPr>
-              <w:t>Complete the project in 41 weeks, from October 26, 2023 to July 31, 2024.</w:t>
-            </w:r>
-          </w:p>
-        </w:tc>
-      </w:tr>
-      <w:tr>
-        <w:tc>
-          <w:tcPr>
-            <w:tcW w:w="1838" w:type="dxa"/>
-            <w:shd w:val="clear" w:color="auto" w:fill="E7E6E6" w:themeFill="background2"/>
-          </w:tcPr>
-          <w:p>
-            <w:pPr>
-              <w:pStyle w:val="PargrafodaLista"/>
-              <w:numPr>
-                <w:ilvl w:val="0"/>
-                <w:numId w:val="6"/>
-              </w:numPr>
-              <w:ind w:left="310"/>
-              <w:rPr>
-                <w:rFonts w:ascii="Avenir Next Ultra Light" w:hAnsi="Avenir Next Ultra Light" w:cs="Beirut"/>
-                <w:lang w:val="en-US"/>
-              </w:rPr>
-            </w:pPr>
-            <w:r>
-              <w:rPr>
-                <w:rFonts w:ascii="Avenir Next Ultra Light" w:hAnsi="Avenir Next Ultra Light" w:cs="Beirut"/>
-                <w:lang w:val="en-US"/>
-              </w:rPr>
-              <w:t>Cost</w:t>
-            </w:r>
-          </w:p>
-        </w:tc>
-        <w:tc>
-          <w:tcPr>
-            <w:tcW w:w="3686" w:type="dxa"/>
-          </w:tcPr>
-          <w:p>
-            <w:pPr>
-              <w:rPr>
-                <w:rFonts w:asciiTheme="majorHAnsi" w:hAnsiTheme="majorHAnsi" w:cstheme="majorHAnsi"/>
-                <w:lang w:val="en-US"/>
-              </w:rPr>
-            </w:pPr>
-            <w:r>
-              <w:rPr>
-                <w:rFonts w:asciiTheme="majorHAnsi" w:hAnsiTheme="majorHAnsi" w:cstheme="majorHAnsi"/>
-                <w:lang w:val="en-US"/>
-              </w:rPr>
-              <w:t xml:space="preserve">Comply with the estimated project budget of € </w:t>
-            </w:r>
-            <w:r>
-              <w:rPr>
-                <w:rFonts w:asciiTheme="majorHAnsi" w:hAnsiTheme="majorHAnsi" w:cstheme="majorHAnsi"/>
-                <w:lang w:val="en-US"/>
-              </w:rPr>
-              <w:t>770,</w:t>
-            </w:r>
-            <w:r>
-              <w:rPr>
-                <w:rFonts w:asciiTheme="majorHAnsi" w:hAnsiTheme="majorHAnsi" w:cstheme="majorHAnsi"/>
-                <w:lang w:val="en-US"/>
-              </w:rPr>
-              <w:t>000</w:t>
-            </w:r>
-          </w:p>
-        </w:tc>
-        <w:tc>
-          <w:tcPr>
-            <w:tcW w:w="2970" w:type="dxa"/>
-          </w:tcPr>
-          <w:p>
-            <w:pPr>
-              <w:rPr>
-                <w:rFonts w:asciiTheme="majorHAnsi" w:hAnsiTheme="majorHAnsi" w:cstheme="majorHAnsi"/>
-                <w:lang w:val="en-US"/>
-              </w:rPr>
-            </w:pPr>
-            <w:r>
-              <w:rPr>
-                <w:rFonts w:asciiTheme="majorHAnsi" w:hAnsiTheme="majorHAnsi" w:cstheme="majorHAnsi"/>
-                <w:lang w:val="en-US"/>
-              </w:rPr>
-              <w:t>Do not exceed the project budget.</w:t>
-            </w:r>
-          </w:p>
-        </w:tc>
-      </w:tr>
-      <w:tr>
-        <w:trPr>
-          <w:trHeight w:val="560"/>
-        </w:trPr>
-        <w:tc>
-          <w:tcPr>
-            <w:tcW w:w="8494" w:type="dxa"/>
-            <w:gridSpan w:val="3"/>
-            <w:shd w:val="clear" w:color="auto" w:fill="767171" w:themeFill="background2" w:themeFillShade="80"/>
-          </w:tcPr>
-          <w:p>
-            <w:pPr>
-              <w:pStyle w:val="Ttulo1"/>
-              <w:numPr>
-                <w:ilvl w:val="0"/>
-                <w:numId w:val="1"/>
-              </w:numPr>
-              <w:ind w:left="451"/>
-              <w:rPr>
-                <w:rFonts w:ascii="Avenir Next" w:hAnsi="Avenir Next" w:cs="Beirut"/>
-                <w:i/>
-                <w:iCs/>
-                <w:color w:val="FFFFFF" w:themeColor="background1"/>
-                <w:sz w:val="26"/>
-                <w:szCs w:val="26"/>
-                <w:lang w:val="en-US"/>
-              </w:rPr>
-            </w:pPr>
-            <w:bookmarkStart w:id="9" w:name="_Toc150114120"/>
-            <w:r>
-              <w:rPr>
-                <w:rFonts w:ascii="Avenir Next" w:hAnsi="Avenir Next" w:cs="Beirut"/>
-                <w:i/>
-                <w:iCs/>
-                <w:color w:val="FFFFFF" w:themeColor="background1"/>
-                <w:sz w:val="26"/>
-                <w:szCs w:val="26"/>
-                <w:lang w:val="en-US"/>
-              </w:rPr>
-              <w:t>P</w:t>
-            </w:r>
-            <w:r>
-              <w:rPr>
-                <w:rFonts w:ascii="Avenir Next" w:hAnsi="Avenir Next" w:cs="Beirut"/>
-                <w:i/>
-                <w:iCs/>
-                <w:color w:val="FFFFFF" w:themeColor="background1"/>
-                <w:sz w:val="26"/>
-                <w:szCs w:val="26"/>
-                <w:lang w:val="en-US"/>
-              </w:rPr>
-              <w:t xml:space="preserve">urpose of the </w:t>
-            </w:r>
-            <w:r>
-              <w:rPr>
-                <w:rFonts w:ascii="Avenir Next" w:hAnsi="Avenir Next" w:cs="Beirut"/>
-                <w:i/>
-                <w:iCs/>
-                <w:color w:val="FFFFFF" w:themeColor="background1"/>
-                <w:sz w:val="26"/>
-                <w:szCs w:val="26"/>
-                <w:lang w:val="en-US"/>
-              </w:rPr>
-              <w:t>P</w:t>
-            </w:r>
-            <w:r>
-              <w:rPr>
-                <w:rFonts w:ascii="Avenir Next" w:hAnsi="Avenir Next" w:cs="Beirut"/>
-                <w:i/>
-                <w:iCs/>
-                <w:color w:val="FFFFFF" w:themeColor="background1"/>
-                <w:sz w:val="26"/>
-                <w:szCs w:val="26"/>
-                <w:lang w:val="en-US"/>
-              </w:rPr>
-              <w:t>roject</w:t>
+              <w:t>Purpose of the Project</w:t>
             </w:r>
             <w:bookmarkEnd w:id="9"/>
           </w:p>
@@ -5188,43 +4932,7 @@
                 <w:szCs w:val="26"/>
                 <w:lang w:val="en-US"/>
               </w:rPr>
-              <w:t>J</w:t>
-            </w:r>
-            <w:r>
-              <w:rPr>
-                <w:rFonts w:ascii="Avenir Next" w:hAnsi="Avenir Next" w:cs="Beirut"/>
-                <w:i/>
-                <w:iCs/>
-                <w:color w:val="FFFFFF" w:themeColor="background1"/>
-                <w:sz w:val="26"/>
-                <w:szCs w:val="26"/>
-                <w:lang w:val="en-US"/>
-              </w:rPr>
-              <w:t xml:space="preserve">ustification of the </w:t>
-            </w:r>
-            <w:r>
-              <w:rPr>
-                <w:rFonts w:ascii="Avenir Next" w:hAnsi="Avenir Next" w:cs="Beirut"/>
-                <w:i/>
-                <w:iCs/>
-                <w:color w:val="FFFFFF" w:themeColor="background1"/>
-                <w:sz w:val="26"/>
-                <w:szCs w:val="26"/>
-                <w:lang w:val="en-US"/>
-              </w:rPr>
-              <w:t>P</w:t>
-            </w:r>
-            <w:r>
-              <w:rPr>
-                <w:rFonts w:ascii="Avenir Next" w:hAnsi="Avenir Next" w:cs="Beirut"/>
-                <w:i/>
-                <w:iCs/>
-                <w:color w:val="FFFFFF" w:themeColor="background1"/>
-                <w:sz w:val="26"/>
-                <w:szCs w:val="26"/>
-                <w:lang w:val="en-US"/>
-              </w:rPr>
-              <w:t>roject</w:t>
+              <w:t>Justification of the Project</w:t>
             </w:r>
             <w:bookmarkEnd w:id="10"/>
           </w:p>
@@ -5516,69 +5224,160 @@
                 <w:szCs w:val="26"/>
                 <w:lang w:val="en-US"/>
               </w:rPr>
-              <w:t>A</w:t>
-            </w:r>
-            <w:r>
-              <w:rPr>
-                <w:rFonts w:ascii="Avenir Next" w:hAnsi="Avenir Next" w:cs="Beirut"/>
+              <w:t>Appointment of the Project Manager</w:t>
+            </w:r>
+            <w:bookmarkEnd w:id="11"/>
+          </w:p>
+        </w:tc>
+      </w:tr>
+      <w:tr>
+        <w:tc>
+          <w:tcPr>
+            <w:tcW w:w="1980" w:type="dxa"/>
+            <w:shd w:val="clear" w:color="auto" w:fill="D0CECE" w:themeFill="background2" w:themeFillShade="E6"/>
+          </w:tcPr>
+          <w:p>
+            <w:pPr>
+              <w:rPr>
+                <w:rFonts w:asciiTheme="majorHAnsi" w:hAnsiTheme="majorHAnsi" w:cstheme="majorHAnsi"/>
                 <w:i/>
                 <w:iCs/>
-                <w:color w:val="FFFFFF" w:themeColor="background1"/>
-                <w:sz w:val="26"/>
-                <w:szCs w:val="26"/>
-                <w:lang w:val="en-US"/>
-              </w:rPr>
-              <w:t xml:space="preserve">ppointment of the </w:t>
-            </w:r>
-            <w:r>
-              <w:rPr>
-                <w:rFonts w:ascii="Avenir Next" w:hAnsi="Avenir Next" w:cs="Beirut"/>
+                <w:lang w:val="en-US"/>
+              </w:rPr>
+            </w:pPr>
+            <w:r>
+              <w:rPr>
+                <w:rFonts w:asciiTheme="majorHAnsi" w:hAnsiTheme="majorHAnsi" w:cstheme="majorHAnsi"/>
                 <w:i/>
                 <w:iCs/>
-                <w:color w:val="FFFFFF" w:themeColor="background1"/>
-                <w:sz w:val="26"/>
-                <w:szCs w:val="26"/>
-                <w:lang w:val="en-US"/>
-              </w:rPr>
-              <w:t>P</w:t>
-            </w:r>
-            <w:r>
-              <w:rPr>
-                <w:rFonts w:ascii="Avenir Next" w:hAnsi="Avenir Next" w:cs="Beirut"/>
+                <w:lang w:val="en-US"/>
+              </w:rPr>
+              <w:t>Name</w:t>
+            </w:r>
+          </w:p>
+        </w:tc>
+        <w:tc>
+          <w:tcPr>
+            <w:tcW w:w="2977" w:type="dxa"/>
+          </w:tcPr>
+          <w:p>
+            <w:pPr>
+              <w:rPr>
+                <w:rFonts w:asciiTheme="majorHAnsi" w:hAnsiTheme="majorHAnsi" w:cstheme="majorHAnsi"/>
+                <w:lang w:val="en-US"/>
+              </w:rPr>
+            </w:pPr>
+            <w:r>
+              <w:rPr>
+                <w:rFonts w:asciiTheme="majorHAnsi" w:hAnsiTheme="majorHAnsi" w:cstheme="majorHAnsi"/>
+                <w:lang w:val="en-US"/>
+              </w:rPr>
+              <w:t>Miguel Angel Pinzon Caro</w:t>
+            </w:r>
+          </w:p>
+        </w:tc>
+        <w:tc>
+          <w:tcPr>
+            <w:tcW w:w="3537" w:type="dxa"/>
+            <w:shd w:val="clear" w:color="auto" w:fill="D0CECE" w:themeFill="background2" w:themeFillShade="E6"/>
+          </w:tcPr>
+          <w:p>
+            <w:pPr>
+              <w:rPr>
+                <w:rFonts w:asciiTheme="majorHAnsi" w:hAnsiTheme="majorHAnsi" w:cstheme="majorHAnsi"/>
                 <w:i/>
                 <w:iCs/>
-                <w:color w:val="FFFFFF" w:themeColor="background1"/>
-                <w:sz w:val="26"/>
-                <w:szCs w:val="26"/>
-                <w:lang w:val="en-US"/>
-              </w:rPr>
-              <w:t xml:space="preserve">roject </w:t>
-            </w:r>
-            <w:r>
-              <w:rPr>
-                <w:rFonts w:ascii="Avenir Next" w:hAnsi="Avenir Next" w:cs="Beirut"/>
+                <w:lang w:val="en-US"/>
+              </w:rPr>
+            </w:pPr>
+            <w:r>
+              <w:rPr>
+                <w:rFonts w:asciiTheme="majorHAnsi" w:hAnsiTheme="majorHAnsi" w:cstheme="majorHAnsi"/>
                 <w:i/>
                 <w:iCs/>
-                <w:color w:val="FFFFFF" w:themeColor="background1"/>
-                <w:sz w:val="26"/>
-                <w:szCs w:val="26"/>
-                <w:lang w:val="en-US"/>
-              </w:rPr>
-              <w:t>M</w:t>
-            </w:r>
-            <w:r>
-              <w:rPr>
-                <w:rFonts w:ascii="Avenir Next" w:hAnsi="Avenir Next" w:cs="Beirut"/>
+                <w:lang w:val="en-US"/>
+              </w:rPr>
+              <w:t>Level of Authority</w:t>
+            </w:r>
+          </w:p>
+        </w:tc>
+      </w:tr>
+      <w:tr>
+        <w:tc>
+          <w:tcPr>
+            <w:tcW w:w="1980" w:type="dxa"/>
+            <w:shd w:val="clear" w:color="auto" w:fill="D0CECE" w:themeFill="background2" w:themeFillShade="E6"/>
+          </w:tcPr>
+          <w:p>
+            <w:pPr>
+              <w:rPr>
+                <w:rFonts w:asciiTheme="majorHAnsi" w:hAnsiTheme="majorHAnsi" w:cstheme="majorHAnsi"/>
                 <w:i/>
                 <w:iCs/>
-                <w:color w:val="FFFFFF" w:themeColor="background1"/>
-                <w:sz w:val="26"/>
-                <w:szCs w:val="26"/>
-                <w:lang w:val="en-US"/>
-              </w:rPr>
-              <w:t>anager</w:t>
-            </w:r>
-            <w:bookmarkEnd w:id="11"/>
+                <w:lang w:val="en-US"/>
+              </w:rPr>
+            </w:pPr>
+            <w:r>
+              <w:rPr>
+                <w:rFonts w:asciiTheme="majorHAnsi" w:hAnsiTheme="majorHAnsi" w:cstheme="majorHAnsi"/>
+                <w:i/>
+                <w:iCs/>
+                <w:lang w:val="en-US"/>
+              </w:rPr>
+              <w:t>Report to</w:t>
+            </w:r>
+          </w:p>
+        </w:tc>
+        <w:tc>
+          <w:tcPr>
+            <w:tcW w:w="2977" w:type="dxa"/>
+          </w:tcPr>
+          <w:p>
+            <w:pPr>
+              <w:rPr>
+                <w:rFonts w:asciiTheme="majorHAnsi" w:hAnsiTheme="majorHAnsi" w:cstheme="majorHAnsi"/>
+              </w:rPr>
+            </w:pPr>
+            <w:r>
+              <w:rPr>
+                <w:rFonts w:asciiTheme="majorHAnsi" w:hAnsiTheme="majorHAnsi" w:cstheme="majorHAnsi"/>
+              </w:rPr>
+              <w:t xml:space="preserve">Celestino </w:t>
+            </w:r>
+          </w:p>
+          <w:p>
+            <w:pPr>
+              <w:rPr>
+                <w:rFonts w:asciiTheme="majorHAnsi" w:hAnsiTheme="majorHAnsi" w:cstheme="majorHAnsi"/>
+              </w:rPr>
+            </w:pPr>
+            <w:r>
+              <w:rPr>
+                <w:rFonts w:asciiTheme="majorHAnsi" w:hAnsiTheme="majorHAnsi" w:cstheme="majorHAnsi"/>
+              </w:rPr>
+              <w:t>Manuel Baptista de Macedo Alves</w:t>
+            </w:r>
+          </w:p>
+        </w:tc>
+        <w:tc>
+          <w:tcPr>
+            <w:tcW w:w="3537" w:type="dxa"/>
+            <w:vMerge w:val="restart"/>
+          </w:tcPr>
+          <w:p>
+            <w:pPr>
+              <w:rPr>
+                <w:rFonts w:asciiTheme="majorHAnsi" w:hAnsiTheme="majorHAnsi" w:cstheme="majorHAnsi"/>
+                <w:lang w:val="en-US"/>
+              </w:rPr>
+            </w:pPr>
+            <w:r>
+              <w:rPr>
+                <w:rFonts w:asciiTheme="majorHAnsi" w:hAnsiTheme="majorHAnsi" w:cstheme="majorHAnsi"/>
+                <w:lang w:val="en-US"/>
+              </w:rPr>
+              <w:t>Require compliance with the project deliverables, assignment of tools and methodologies, complete coordination between the defined teams</w:t>
+            </w:r>
           </w:p>
         </w:tc>
       </w:tr>
@@ -5604,176 +5403,7 @@
                 <w:iCs/>
                 <w:lang w:val="en-US"/>
               </w:rPr>
-              <w:t>Name</w:t>
-            </w:r>
-          </w:p>
-        </w:tc>
-        <w:tc>
-          <w:tcPr>
-            <w:tcW w:w="2977" w:type="dxa"/>
-          </w:tcPr>
-          <w:p>
-            <w:pPr>
-              <w:rPr>
-                <w:rFonts w:asciiTheme="majorHAnsi" w:hAnsiTheme="majorHAnsi" w:cstheme="majorHAnsi"/>
-                <w:lang w:val="en-US"/>
-              </w:rPr>
-            </w:pPr>
-            <w:r>
-              <w:rPr>
-                <w:rFonts w:asciiTheme="majorHAnsi" w:hAnsiTheme="majorHAnsi" w:cstheme="majorHAnsi"/>
-                <w:lang w:val="en-US"/>
-              </w:rPr>
-              <w:t>Miguel Angel Pinzon Caro</w:t>
-            </w:r>
-          </w:p>
-        </w:tc>
-        <w:tc>
-          <w:tcPr>
-            <w:tcW w:w="3537" w:type="dxa"/>
-            <w:shd w:val="clear" w:color="auto" w:fill="D0CECE" w:themeFill="background2" w:themeFillShade="E6"/>
-          </w:tcPr>
-          <w:p>
-            <w:pPr>
-              <w:rPr>
-                <w:rFonts w:asciiTheme="majorHAnsi" w:hAnsiTheme="majorHAnsi" w:cstheme="majorHAnsi"/>
-                <w:i/>
-                <w:iCs/>
-                <w:lang w:val="en-US"/>
-              </w:rPr>
-            </w:pPr>
-            <w:r>
-              <w:rPr>
-                <w:rFonts w:asciiTheme="majorHAnsi" w:hAnsiTheme="majorHAnsi" w:cstheme="majorHAnsi"/>
-                <w:i/>
-                <w:iCs/>
-                <w:lang w:val="en-US"/>
-              </w:rPr>
-              <w:t>Level of Authority</w:t>
-            </w:r>
-          </w:p>
-        </w:tc>
-      </w:tr>
-      <w:tr>
-        <w:tc>
-          <w:tcPr>
-            <w:tcW w:w="1980" w:type="dxa"/>
-            <w:shd w:val="clear" w:color="auto" w:fill="D0CECE" w:themeFill="background2" w:themeFillShade="E6"/>
-          </w:tcPr>
-          <w:p>
-            <w:pPr>
-              <w:rPr>
-                <w:rFonts w:asciiTheme="majorHAnsi" w:hAnsiTheme="majorHAnsi" w:cstheme="majorHAnsi"/>
-                <w:i/>
-                <w:iCs/>
-                <w:lang w:val="en-US"/>
-              </w:rPr>
-            </w:pPr>
-            <w:r>
-              <w:rPr>
-                <w:rFonts w:asciiTheme="majorHAnsi" w:hAnsiTheme="majorHAnsi" w:cstheme="majorHAnsi"/>
-                <w:i/>
-                <w:iCs/>
-                <w:lang w:val="en-US"/>
-              </w:rPr>
-              <w:t>Report to</w:t>
-            </w:r>
-          </w:p>
-        </w:tc>
-        <w:tc>
-          <w:tcPr>
-            <w:tcW w:w="2977" w:type="dxa"/>
-          </w:tcPr>
-          <w:p>
-            <w:pPr>
-              <w:rPr>
-                <w:rFonts w:asciiTheme="majorHAnsi" w:hAnsiTheme="majorHAnsi" w:cstheme="majorHAnsi"/>
-              </w:rPr>
-            </w:pPr>
-            <w:r>
-              <w:rPr>
-                <w:rFonts w:asciiTheme="majorHAnsi" w:hAnsiTheme="majorHAnsi" w:cstheme="majorHAnsi"/>
-              </w:rPr>
-              <w:t xml:space="preserve">Celestino </w:t>
-            </w:r>
-          </w:p>
-          <w:p>
-            <w:pPr>
-              <w:rPr>
-                <w:rFonts w:asciiTheme="majorHAnsi" w:hAnsiTheme="majorHAnsi" w:cstheme="majorHAnsi"/>
-              </w:rPr>
-            </w:pPr>
-            <w:r>
-              <w:rPr>
-                <w:rFonts w:asciiTheme="majorHAnsi" w:hAnsiTheme="majorHAnsi" w:cstheme="majorHAnsi"/>
-              </w:rPr>
-              <w:t>Manuel Baptista de Macedo Alves</w:t>
-            </w:r>
-          </w:p>
-        </w:tc>
-        <w:tc>
-          <w:tcPr>
-            <w:tcW w:w="3537" w:type="dxa"/>
-            <w:vMerge w:val="restart"/>
-          </w:tcPr>
-          <w:p>
-            <w:pPr>
-              <w:rPr>
-                <w:rFonts w:asciiTheme="majorHAnsi" w:hAnsiTheme="majorHAnsi" w:cstheme="majorHAnsi"/>
-                <w:lang w:val="en-US"/>
-              </w:rPr>
-            </w:pPr>
-            <w:r>
-              <w:rPr>
-                <w:rFonts w:asciiTheme="majorHAnsi" w:hAnsiTheme="majorHAnsi" w:cstheme="majorHAnsi"/>
-                <w:lang w:val="en-US"/>
-              </w:rPr>
-              <w:t>Require compliance with the project deliverables, assignment of tools and methodologies, complete coordination between the defined teams</w:t>
-            </w:r>
-          </w:p>
-        </w:tc>
-      </w:tr>
-      <w:tr>
-        <w:tc>
-          <w:tcPr>
-            <w:tcW w:w="1980" w:type="dxa"/>
-            <w:shd w:val="clear" w:color="auto" w:fill="D0CECE" w:themeFill="background2" w:themeFillShade="E6"/>
-          </w:tcPr>
-          <w:p>
-            <w:pPr>
-              <w:rPr>
-                <w:rFonts w:asciiTheme="majorHAnsi" w:hAnsiTheme="majorHAnsi" w:cstheme="majorHAnsi"/>
-                <w:i/>
-                <w:iCs/>
-                <w:lang w:val="en-US"/>
-              </w:rPr>
-            </w:pPr>
-            <w:r>
-              <w:rPr>
-                <w:rFonts w:asciiTheme="majorHAnsi" w:hAnsiTheme="majorHAnsi" w:cstheme="majorHAnsi"/>
-                <w:i/>
-                <w:iCs/>
-                <w:lang w:val="en-US"/>
-              </w:rPr>
-              <w:t>S</w:t>
-            </w:r>
-            <w:r>
-              <w:rPr>
-                <w:rFonts w:asciiTheme="majorHAnsi" w:hAnsiTheme="majorHAnsi" w:cstheme="majorHAnsi"/>
-                <w:i/>
-                <w:iCs/>
-                <w:lang w:val="en-US"/>
-              </w:rPr>
-              <w:t>upervises</w:t>
-            </w:r>
-            <w:r>
-              <w:rPr>
-                <w:rFonts w:asciiTheme="majorHAnsi" w:hAnsiTheme="majorHAnsi" w:cstheme="majorHAnsi"/>
-                <w:i/>
-                <w:iCs/>
-                <w:lang w:val="en-US"/>
-              </w:rPr>
-              <w:t xml:space="preserve"> to</w:t>
+              <w:t>Supervises to</w:t>
             </w:r>
           </w:p>
         </w:tc>
@@ -5870,9 +5500,1210 @@
                 <w:lang w:val="en-US"/>
               </w:rPr>
               <w:lastRenderedPageBreak/>
-              <w:t>P</w:t>
-            </w:r>
-            <w:r>
+              <w:t>Project Milestone Schedule</w:t>
+            </w:r>
+            <w:bookmarkEnd w:id="12"/>
+          </w:p>
+        </w:tc>
+      </w:tr>
+      <w:tr>
+        <w:tc>
+          <w:tcPr>
+            <w:tcW w:w="4247" w:type="dxa"/>
+            <w:shd w:val="clear" w:color="auto" w:fill="D0CECE" w:themeFill="background2" w:themeFillShade="E6"/>
+          </w:tcPr>
+          <w:p>
+            <w:pPr>
+              <w:pStyle w:val="Ttulo2"/>
+              <w:numPr>
+                <w:ilvl w:val="1"/>
+                <w:numId w:val="1"/>
+              </w:numPr>
+              <w:rPr>
+                <w:rFonts w:ascii="Avenir Next Ultra Light" w:hAnsi="Avenir Next Ultra Light" w:cs="Beirut"/>
+                <w:i/>
+                <w:iCs/>
+                <w:color w:val="3B3838" w:themeColor="background2" w:themeShade="40"/>
+                <w:sz w:val="24"/>
+                <w:szCs w:val="24"/>
+                <w:lang w:val="en-US"/>
+              </w:rPr>
+            </w:pPr>
+            <w:bookmarkStart w:id="13" w:name="_Toc150114124"/>
+            <w:r>
+              <w:rPr>
+                <w:rFonts w:ascii="Avenir Next Ultra Light" w:hAnsi="Avenir Next Ultra Light" w:cs="Beirut"/>
+                <w:i/>
+                <w:iCs/>
+                <w:color w:val="3B3838" w:themeColor="background2" w:themeShade="40"/>
+                <w:sz w:val="24"/>
+                <w:szCs w:val="24"/>
+                <w:lang w:val="en-US"/>
+              </w:rPr>
+              <w:t>Significant Milestones</w:t>
+            </w:r>
+            <w:bookmarkEnd w:id="13"/>
+          </w:p>
+        </w:tc>
+        <w:tc>
+          <w:tcPr>
+            <w:tcW w:w="4247" w:type="dxa"/>
+            <w:shd w:val="clear" w:color="auto" w:fill="D0CECE" w:themeFill="background2" w:themeFillShade="E6"/>
+          </w:tcPr>
+          <w:p>
+            <w:pPr>
+              <w:pStyle w:val="Ttulo2"/>
+              <w:numPr>
+                <w:ilvl w:val="1"/>
+                <w:numId w:val="1"/>
+              </w:numPr>
+              <w:ind w:left="1449"/>
+              <w:rPr>
+                <w:rFonts w:ascii="Avenir Next Ultra Light" w:hAnsi="Avenir Next Ultra Light" w:cs="Beirut"/>
+                <w:i/>
+                <w:iCs/>
+                <w:color w:val="3B3838" w:themeColor="background2" w:themeShade="40"/>
+                <w:sz w:val="24"/>
+                <w:szCs w:val="24"/>
+                <w:lang w:val="en-US"/>
+              </w:rPr>
+            </w:pPr>
+            <w:bookmarkStart w:id="14" w:name="_Toc150114125"/>
+            <w:r>
+              <w:rPr>
+                <w:rFonts w:ascii="Avenir Next Ultra Light" w:hAnsi="Avenir Next Ultra Light" w:cs="Beirut"/>
+                <w:i/>
+                <w:iCs/>
+                <w:color w:val="3B3838" w:themeColor="background2" w:themeShade="40"/>
+                <w:sz w:val="24"/>
+                <w:szCs w:val="24"/>
+                <w:lang w:val="en-US"/>
+              </w:rPr>
+              <w:t>Scheduled Date</w:t>
+            </w:r>
+            <w:bookmarkEnd w:id="14"/>
+          </w:p>
+        </w:tc>
+      </w:tr>
+      <w:tr>
+        <w:tc>
+          <w:tcPr>
+            <w:tcW w:w="4247" w:type="dxa"/>
+          </w:tcPr>
+          <w:p>
+            <w:pPr>
+              <w:pStyle w:val="PargrafodaLista"/>
+              <w:numPr>
+                <w:ilvl w:val="0"/>
+                <w:numId w:val="2"/>
+              </w:numPr>
+              <w:ind w:left="310"/>
+              <w:rPr>
+                <w:rFonts w:asciiTheme="majorHAnsi" w:hAnsiTheme="majorHAnsi" w:cstheme="majorHAnsi"/>
+                <w:lang w:val="en-US"/>
+              </w:rPr>
+            </w:pPr>
+            <w:r>
+              <w:rPr>
+                <w:rFonts w:asciiTheme="majorHAnsi" w:hAnsiTheme="majorHAnsi" w:cstheme="majorHAnsi"/>
+                <w:lang w:val="en-US"/>
+              </w:rPr>
+              <w:t>Approach to the idea of ​​a solution to the problem of the case study</w:t>
+            </w:r>
+          </w:p>
+          <w:p>
+            <w:pPr>
+              <w:pStyle w:val="PargrafodaLista"/>
+              <w:numPr>
+                <w:ilvl w:val="0"/>
+                <w:numId w:val="2"/>
+              </w:numPr>
+              <w:ind w:left="310"/>
+              <w:rPr>
+                <w:rFonts w:asciiTheme="majorHAnsi" w:hAnsiTheme="majorHAnsi" w:cstheme="majorHAnsi"/>
+                <w:lang w:val="en-US"/>
+              </w:rPr>
+            </w:pPr>
+            <w:r>
+              <w:rPr>
+                <w:rFonts w:asciiTheme="majorHAnsi" w:hAnsiTheme="majorHAnsi" w:cstheme="majorHAnsi"/>
+                <w:lang w:val="en-US"/>
+              </w:rPr>
+              <w:t>Establishment of the project team</w:t>
+            </w:r>
+          </w:p>
+        </w:tc>
+        <w:tc>
+          <w:tcPr>
+            <w:tcW w:w="4247" w:type="dxa"/>
+          </w:tcPr>
+          <w:p>
+            <w:pPr>
+              <w:rPr>
+                <w:rFonts w:asciiTheme="majorHAnsi" w:hAnsiTheme="majorHAnsi" w:cstheme="majorHAnsi"/>
+                <w:lang w:val="en-US"/>
+              </w:rPr>
+            </w:pPr>
+            <w:r>
+              <w:rPr>
+                <w:rFonts w:asciiTheme="majorHAnsi" w:hAnsiTheme="majorHAnsi" w:cstheme="majorHAnsi"/>
+                <w:lang w:val="en-US"/>
+              </w:rPr>
+              <w:t>Thursday, October 26, 2023</w:t>
+            </w:r>
+          </w:p>
+        </w:tc>
+      </w:tr>
+      <w:tr>
+        <w:tc>
+          <w:tcPr>
+            <w:tcW w:w="4247" w:type="dxa"/>
+          </w:tcPr>
+          <w:p>
+            <w:pPr>
+              <w:pStyle w:val="PargrafodaLista"/>
+              <w:numPr>
+                <w:ilvl w:val="0"/>
+                <w:numId w:val="2"/>
+              </w:numPr>
+              <w:ind w:left="310"/>
+              <w:rPr>
+                <w:rFonts w:asciiTheme="majorHAnsi" w:hAnsiTheme="majorHAnsi" w:cstheme="majorHAnsi"/>
+                <w:lang w:val="en-US"/>
+              </w:rPr>
+            </w:pPr>
+            <w:r>
+              <w:rPr>
+                <w:rFonts w:asciiTheme="majorHAnsi" w:hAnsiTheme="majorHAnsi" w:cstheme="majorHAnsi"/>
+                <w:lang w:val="en-US"/>
+              </w:rPr>
+              <w:t>Initial requirements analysis</w:t>
+            </w:r>
+          </w:p>
+          <w:p>
+            <w:pPr>
+              <w:pStyle w:val="PargrafodaLista"/>
+              <w:numPr>
+                <w:ilvl w:val="0"/>
+                <w:numId w:val="2"/>
+              </w:numPr>
+              <w:ind w:left="310"/>
+              <w:rPr>
+                <w:rFonts w:asciiTheme="majorHAnsi" w:hAnsiTheme="majorHAnsi" w:cstheme="majorHAnsi"/>
+                <w:lang w:val="en-US"/>
+              </w:rPr>
+            </w:pPr>
+            <w:r>
+              <w:rPr>
+                <w:rFonts w:asciiTheme="majorHAnsi" w:hAnsiTheme="majorHAnsi" w:cstheme="majorHAnsi"/>
+                <w:lang w:val="en-US"/>
+              </w:rPr>
+              <w:t>Preparation of the project plan</w:t>
+            </w:r>
+          </w:p>
+          <w:p>
+            <w:pPr>
+              <w:pStyle w:val="PargrafodaLista"/>
+              <w:numPr>
+                <w:ilvl w:val="0"/>
+                <w:numId w:val="2"/>
+              </w:numPr>
+              <w:ind w:left="310"/>
+              <w:rPr>
+                <w:rFonts w:asciiTheme="majorHAnsi" w:hAnsiTheme="majorHAnsi" w:cstheme="majorHAnsi"/>
+                <w:lang w:val="en-US"/>
+              </w:rPr>
+            </w:pPr>
+            <w:r>
+              <w:rPr>
+                <w:rFonts w:asciiTheme="majorHAnsi" w:hAnsiTheme="majorHAnsi" w:cstheme="majorHAnsi"/>
+                <w:lang w:val="en-US"/>
+              </w:rPr>
+              <w:t>Detailed investigation of requirements and best practices</w:t>
+            </w:r>
+          </w:p>
+        </w:tc>
+        <w:tc>
+          <w:tcPr>
+            <w:tcW w:w="4247" w:type="dxa"/>
+          </w:tcPr>
+          <w:p>
+            <w:pPr>
+              <w:rPr>
+                <w:rFonts w:asciiTheme="majorHAnsi" w:hAnsiTheme="majorHAnsi" w:cstheme="majorHAnsi"/>
+                <w:lang w:val="es-419"/>
+              </w:rPr>
+            </w:pPr>
+            <w:r>
+              <w:rPr>
+                <w:rFonts w:asciiTheme="majorHAnsi" w:hAnsiTheme="majorHAnsi" w:cstheme="majorHAnsi"/>
+                <w:lang w:val="es-419"/>
+              </w:rPr>
+              <w:t>1 week</w:t>
+            </w:r>
+          </w:p>
+          <w:p>
+            <w:pPr>
+              <w:rPr>
+                <w:rFonts w:asciiTheme="majorHAnsi" w:hAnsiTheme="majorHAnsi" w:cstheme="majorHAnsi"/>
+                <w:lang w:val="es-419"/>
+              </w:rPr>
+            </w:pPr>
+            <w:r>
+              <w:rPr>
+                <w:rFonts w:asciiTheme="majorHAnsi" w:hAnsiTheme="majorHAnsi" w:cstheme="majorHAnsi"/>
+                <w:lang w:val="es-419"/>
+              </w:rPr>
+              <w:t xml:space="preserve">October 30, 2023 </w:t>
+            </w:r>
+            <w:r>
+              <w:rPr>
+                <w:rFonts w:asciiTheme="majorHAnsi" w:hAnsiTheme="majorHAnsi" w:cstheme="majorHAnsi"/>
+                <w:lang w:val="es-419"/>
+              </w:rPr>
+              <w:t xml:space="preserve"> </w:t>
+            </w:r>
+            <w:r>
+              <w:rPr>
+                <w:rFonts w:asciiTheme="majorHAnsi" w:hAnsiTheme="majorHAnsi" w:cstheme="majorHAnsi"/>
+                <w:lang w:val="es-419"/>
+              </w:rPr>
+              <w:t xml:space="preserve">to </w:t>
+            </w:r>
+          </w:p>
+          <w:p>
+            <w:pPr>
+              <w:rPr>
+                <w:rFonts w:asciiTheme="majorHAnsi" w:hAnsiTheme="majorHAnsi" w:cstheme="majorHAnsi"/>
+                <w:lang w:val="es-419"/>
+              </w:rPr>
+            </w:pPr>
+            <w:r>
+              <w:rPr>
+                <w:rFonts w:asciiTheme="majorHAnsi" w:hAnsiTheme="majorHAnsi" w:cstheme="majorHAnsi"/>
+                <w:lang w:val="es-419"/>
+              </w:rPr>
+              <w:t>November 3, 2023</w:t>
+            </w:r>
+          </w:p>
+        </w:tc>
+      </w:tr>
+      <w:tr>
+        <w:tc>
+          <w:tcPr>
+            <w:tcW w:w="4247" w:type="dxa"/>
+          </w:tcPr>
+          <w:p>
+            <w:pPr>
+              <w:pStyle w:val="PargrafodaLista"/>
+              <w:numPr>
+                <w:ilvl w:val="0"/>
+                <w:numId w:val="2"/>
+              </w:numPr>
+              <w:ind w:left="310"/>
+              <w:rPr>
+                <w:rFonts w:asciiTheme="majorHAnsi" w:hAnsiTheme="majorHAnsi" w:cstheme="majorHAnsi"/>
+                <w:lang w:val="en-US"/>
+              </w:rPr>
+            </w:pPr>
+            <w:r>
+              <w:rPr>
+                <w:rFonts w:asciiTheme="majorHAnsi" w:hAnsiTheme="majorHAnsi" w:cstheme="majorHAnsi"/>
+                <w:lang w:val="en-US"/>
+              </w:rPr>
+              <w:t>Preliminary system design</w:t>
+            </w:r>
+          </w:p>
+          <w:p>
+            <w:pPr>
+              <w:pStyle w:val="PargrafodaLista"/>
+              <w:numPr>
+                <w:ilvl w:val="0"/>
+                <w:numId w:val="2"/>
+              </w:numPr>
+              <w:ind w:left="310"/>
+              <w:rPr>
+                <w:rFonts w:asciiTheme="majorHAnsi" w:hAnsiTheme="majorHAnsi" w:cstheme="majorHAnsi"/>
+                <w:lang w:val="en-US"/>
+              </w:rPr>
+            </w:pPr>
+            <w:r>
+              <w:rPr>
+                <w:rFonts w:asciiTheme="majorHAnsi" w:hAnsiTheme="majorHAnsi" w:cstheme="majorHAnsi"/>
+                <w:lang w:val="en-US"/>
+              </w:rPr>
+              <w:t>design of the initial project documents</w:t>
+            </w:r>
+          </w:p>
+        </w:tc>
+        <w:tc>
+          <w:tcPr>
+            <w:tcW w:w="4247" w:type="dxa"/>
+          </w:tcPr>
+          <w:p>
+            <w:pPr>
+              <w:rPr>
+                <w:rFonts w:asciiTheme="majorHAnsi" w:hAnsiTheme="majorHAnsi" w:cstheme="majorHAnsi"/>
+                <w:lang w:val="en-US"/>
+              </w:rPr>
+            </w:pPr>
+            <w:r>
+              <w:rPr>
+                <w:rFonts w:asciiTheme="majorHAnsi" w:hAnsiTheme="majorHAnsi" w:cstheme="majorHAnsi"/>
+                <w:lang w:val="en-US"/>
+              </w:rPr>
+              <w:t>November 3, 2023 to</w:t>
+            </w:r>
+          </w:p>
+          <w:p>
+            <w:pPr>
+              <w:rPr>
+                <w:rFonts w:asciiTheme="majorHAnsi" w:hAnsiTheme="majorHAnsi" w:cstheme="majorHAnsi"/>
+                <w:lang w:val="en-US"/>
+              </w:rPr>
+            </w:pPr>
+            <w:r>
+              <w:rPr>
+                <w:rFonts w:asciiTheme="majorHAnsi" w:hAnsiTheme="majorHAnsi" w:cstheme="majorHAnsi"/>
+                <w:lang w:val="en-US"/>
+              </w:rPr>
+              <w:t>November 6, 2023</w:t>
+            </w:r>
+          </w:p>
+        </w:tc>
+      </w:tr>
+      <w:tr>
+        <w:tc>
+          <w:tcPr>
+            <w:tcW w:w="4247" w:type="dxa"/>
+          </w:tcPr>
+          <w:p>
+            <w:pPr>
+              <w:pStyle w:val="PargrafodaLista"/>
+              <w:numPr>
+                <w:ilvl w:val="0"/>
+                <w:numId w:val="2"/>
+              </w:numPr>
+              <w:ind w:left="310"/>
+              <w:rPr>
+                <w:rFonts w:asciiTheme="majorHAnsi" w:hAnsiTheme="majorHAnsi" w:cstheme="majorHAnsi"/>
+                <w:lang w:val="en-US"/>
+              </w:rPr>
+            </w:pPr>
+            <w:r>
+              <w:rPr>
+                <w:rFonts w:asciiTheme="majorHAnsi" w:hAnsiTheme="majorHAnsi" w:cstheme="majorHAnsi"/>
+                <w:lang w:val="en-US"/>
+              </w:rPr>
+              <w:t>Delivery of the project charter document for subsequent review</w:t>
+            </w:r>
+          </w:p>
+        </w:tc>
+        <w:tc>
+          <w:tcPr>
+            <w:tcW w:w="4247" w:type="dxa"/>
+          </w:tcPr>
+          <w:p>
+            <w:pPr>
+              <w:rPr>
+                <w:rFonts w:asciiTheme="majorHAnsi" w:hAnsiTheme="majorHAnsi" w:cstheme="majorHAnsi"/>
+                <w:lang w:val="en-US"/>
+              </w:rPr>
+            </w:pPr>
+            <w:r>
+              <w:rPr>
+                <w:rFonts w:asciiTheme="majorHAnsi" w:hAnsiTheme="majorHAnsi" w:cstheme="majorHAnsi"/>
+                <w:lang w:val="en-US"/>
+              </w:rPr>
+              <w:t>1 week</w:t>
+            </w:r>
+          </w:p>
+          <w:p>
+            <w:pPr>
+              <w:rPr>
+                <w:rFonts w:asciiTheme="majorHAnsi" w:hAnsiTheme="majorHAnsi" w:cstheme="majorHAnsi"/>
+                <w:lang w:val="en-US"/>
+              </w:rPr>
+            </w:pPr>
+            <w:r>
+              <w:rPr>
+                <w:rFonts w:asciiTheme="majorHAnsi" w:hAnsiTheme="majorHAnsi" w:cstheme="majorHAnsi"/>
+                <w:lang w:val="en-US"/>
+              </w:rPr>
+              <w:t>November 6, 2023 to</w:t>
+            </w:r>
+          </w:p>
+          <w:p>
+            <w:pPr>
+              <w:rPr>
+                <w:rFonts w:asciiTheme="majorHAnsi" w:hAnsiTheme="majorHAnsi" w:cstheme="majorHAnsi"/>
+                <w:lang w:val="en-US"/>
+              </w:rPr>
+            </w:pPr>
+            <w:r>
+              <w:rPr>
+                <w:rFonts w:asciiTheme="majorHAnsi" w:hAnsiTheme="majorHAnsi" w:cstheme="majorHAnsi"/>
+                <w:lang w:val="en-US"/>
+              </w:rPr>
+              <w:t>November 10, 2023</w:t>
+            </w:r>
+          </w:p>
+        </w:tc>
+      </w:tr>
+      <w:tr>
+        <w:tc>
+          <w:tcPr>
+            <w:tcW w:w="4247" w:type="dxa"/>
+          </w:tcPr>
+          <w:p>
+            <w:pPr>
+              <w:pStyle w:val="PargrafodaLista"/>
+              <w:numPr>
+                <w:ilvl w:val="0"/>
+                <w:numId w:val="2"/>
+              </w:numPr>
+              <w:ind w:left="310"/>
+              <w:rPr>
+                <w:rFonts w:asciiTheme="majorHAnsi" w:hAnsiTheme="majorHAnsi" w:cstheme="majorHAnsi"/>
+                <w:lang w:val="en-US"/>
+              </w:rPr>
+            </w:pPr>
+            <w:r>
+              <w:rPr>
+                <w:rFonts w:asciiTheme="majorHAnsi" w:hAnsiTheme="majorHAnsi" w:cstheme="majorHAnsi"/>
+                <w:lang w:val="en-US"/>
+              </w:rPr>
+              <w:t>Design review with stakeholders</w:t>
+            </w:r>
+          </w:p>
+          <w:p>
+            <w:pPr>
+              <w:pStyle w:val="PargrafodaLista"/>
+              <w:numPr>
+                <w:ilvl w:val="0"/>
+                <w:numId w:val="2"/>
+              </w:numPr>
+              <w:ind w:left="310"/>
+              <w:rPr>
+                <w:rFonts w:asciiTheme="majorHAnsi" w:hAnsiTheme="majorHAnsi" w:cstheme="majorHAnsi"/>
+                <w:lang w:val="en-US"/>
+              </w:rPr>
+            </w:pPr>
+            <w:r>
+              <w:rPr>
+                <w:rFonts w:asciiTheme="majorHAnsi" w:hAnsiTheme="majorHAnsi" w:cstheme="majorHAnsi"/>
+                <w:lang w:val="en-US"/>
+              </w:rPr>
+              <w:t>Design approval</w:t>
+            </w:r>
+          </w:p>
+        </w:tc>
+        <w:tc>
+          <w:tcPr>
+            <w:tcW w:w="4247" w:type="dxa"/>
+          </w:tcPr>
+          <w:p>
+            <w:pPr>
+              <w:rPr>
+                <w:rFonts w:asciiTheme="majorHAnsi" w:hAnsiTheme="majorHAnsi" w:cstheme="majorHAnsi"/>
+                <w:lang w:val="en-US"/>
+              </w:rPr>
+            </w:pPr>
+            <w:r>
+              <w:rPr>
+                <w:rFonts w:asciiTheme="majorHAnsi" w:hAnsiTheme="majorHAnsi" w:cstheme="majorHAnsi"/>
+                <w:lang w:val="en-US"/>
+              </w:rPr>
+              <w:t>1 week</w:t>
+            </w:r>
+          </w:p>
+          <w:p>
+            <w:pPr>
+              <w:rPr>
+                <w:rFonts w:asciiTheme="majorHAnsi" w:hAnsiTheme="majorHAnsi" w:cstheme="majorHAnsi"/>
+                <w:lang w:val="en-US"/>
+              </w:rPr>
+            </w:pPr>
+            <w:r>
+              <w:rPr>
+                <w:rFonts w:asciiTheme="majorHAnsi" w:hAnsiTheme="majorHAnsi" w:cstheme="majorHAnsi"/>
+                <w:lang w:val="en-US"/>
+              </w:rPr>
+              <w:t>November 13, 2023 to</w:t>
+            </w:r>
+          </w:p>
+          <w:p>
+            <w:pPr>
+              <w:rPr>
+                <w:rFonts w:asciiTheme="majorHAnsi" w:hAnsiTheme="majorHAnsi" w:cstheme="majorHAnsi"/>
+                <w:lang w:val="en-US"/>
+              </w:rPr>
+            </w:pPr>
+            <w:r>
+              <w:rPr>
+                <w:rFonts w:asciiTheme="majorHAnsi" w:hAnsiTheme="majorHAnsi" w:cstheme="majorHAnsi"/>
+                <w:lang w:val="en-US"/>
+              </w:rPr>
+              <w:t>November 17, 2023</w:t>
+            </w:r>
+          </w:p>
+        </w:tc>
+      </w:tr>
+      <w:tr>
+        <w:tc>
+          <w:tcPr>
+            <w:tcW w:w="4247" w:type="dxa"/>
+          </w:tcPr>
+          <w:p>
+            <w:pPr>
+              <w:pStyle w:val="PargrafodaLista"/>
+              <w:numPr>
+                <w:ilvl w:val="0"/>
+                <w:numId w:val="2"/>
+              </w:numPr>
+              <w:ind w:left="310"/>
+              <w:rPr>
+                <w:rFonts w:asciiTheme="majorHAnsi" w:hAnsiTheme="majorHAnsi" w:cstheme="majorHAnsi"/>
+                <w:lang w:val="en-US"/>
+              </w:rPr>
+            </w:pPr>
+            <w:r>
+              <w:rPr>
+                <w:rFonts w:asciiTheme="majorHAnsi" w:hAnsiTheme="majorHAnsi" w:cstheme="majorHAnsi"/>
+                <w:lang w:val="en-US"/>
+              </w:rPr>
+              <w:t>D</w:t>
+            </w:r>
+            <w:r>
+              <w:rPr>
+                <w:rFonts w:asciiTheme="majorHAnsi" w:hAnsiTheme="majorHAnsi" w:cstheme="majorHAnsi"/>
+                <w:lang w:val="en-US"/>
+              </w:rPr>
+              <w:t>esign of modeling artifacts and static architecture to visualize the operation of the product.</w:t>
+            </w:r>
+          </w:p>
+          <w:p>
+            <w:pPr>
+              <w:pStyle w:val="PargrafodaLista"/>
+              <w:numPr>
+                <w:ilvl w:val="0"/>
+                <w:numId w:val="2"/>
+              </w:numPr>
+              <w:ind w:left="310"/>
+              <w:rPr>
+                <w:rFonts w:asciiTheme="majorHAnsi" w:hAnsiTheme="majorHAnsi" w:cstheme="majorHAnsi"/>
+                <w:lang w:val="en-US"/>
+              </w:rPr>
+            </w:pPr>
+            <w:r>
+              <w:rPr>
+                <w:rFonts w:asciiTheme="majorHAnsi" w:hAnsiTheme="majorHAnsi" w:cstheme="majorHAnsi"/>
+                <w:lang w:val="en-US"/>
+              </w:rPr>
+              <w:t>D</w:t>
+            </w:r>
+            <w:r>
+              <w:rPr>
+                <w:rFonts w:asciiTheme="majorHAnsi" w:hAnsiTheme="majorHAnsi" w:cstheme="majorHAnsi"/>
+                <w:lang w:val="en-US"/>
+              </w:rPr>
+              <w:t>ata management design and data architecture modeling</w:t>
+            </w:r>
+            <w:r>
+              <w:rPr>
+                <w:rFonts w:asciiTheme="majorHAnsi" w:hAnsiTheme="majorHAnsi" w:cstheme="majorHAnsi"/>
+                <w:lang w:val="en-US"/>
+              </w:rPr>
+              <w:t>.</w:t>
+            </w:r>
+          </w:p>
+        </w:tc>
+        <w:tc>
+          <w:tcPr>
+            <w:tcW w:w="4247" w:type="dxa"/>
+          </w:tcPr>
+          <w:p>
+            <w:pPr>
+              <w:rPr>
+                <w:rFonts w:asciiTheme="majorHAnsi" w:hAnsiTheme="majorHAnsi" w:cstheme="majorHAnsi"/>
+                <w:lang w:val="en-US"/>
+              </w:rPr>
+            </w:pPr>
+            <w:r>
+              <w:rPr>
+                <w:rFonts w:asciiTheme="majorHAnsi" w:hAnsiTheme="majorHAnsi" w:cstheme="majorHAnsi"/>
+                <w:lang w:val="en-US"/>
+              </w:rPr>
+              <w:t>1 week</w:t>
+            </w:r>
+          </w:p>
+          <w:p>
+            <w:pPr>
+              <w:rPr>
+                <w:rFonts w:asciiTheme="majorHAnsi" w:hAnsiTheme="majorHAnsi" w:cstheme="majorHAnsi"/>
+                <w:lang w:val="en-US"/>
+              </w:rPr>
+            </w:pPr>
+            <w:r>
+              <w:rPr>
+                <w:rFonts w:asciiTheme="majorHAnsi" w:hAnsiTheme="majorHAnsi" w:cstheme="majorHAnsi"/>
+                <w:lang w:val="en-US"/>
+              </w:rPr>
+              <w:t>November 20, 2023 to</w:t>
+            </w:r>
+          </w:p>
+          <w:p>
+            <w:pPr>
+              <w:rPr>
+                <w:rFonts w:asciiTheme="majorHAnsi" w:hAnsiTheme="majorHAnsi" w:cstheme="majorHAnsi"/>
+                <w:lang w:val="en-US"/>
+              </w:rPr>
+            </w:pPr>
+            <w:r>
+              <w:rPr>
+                <w:rFonts w:asciiTheme="majorHAnsi" w:hAnsiTheme="majorHAnsi" w:cstheme="majorHAnsi"/>
+                <w:lang w:val="en-US"/>
+              </w:rPr>
+              <w:t xml:space="preserve">November 24, 2023 </w:t>
+            </w:r>
+          </w:p>
+        </w:tc>
+      </w:tr>
+      <w:tr>
+        <w:tc>
+          <w:tcPr>
+            <w:tcW w:w="4247" w:type="dxa"/>
+          </w:tcPr>
+          <w:p>
+            <w:pPr>
+              <w:pStyle w:val="PargrafodaLista"/>
+              <w:numPr>
+                <w:ilvl w:val="0"/>
+                <w:numId w:val="2"/>
+              </w:numPr>
+              <w:ind w:left="310"/>
+              <w:rPr>
+                <w:rFonts w:asciiTheme="majorHAnsi" w:hAnsiTheme="majorHAnsi" w:cstheme="majorHAnsi"/>
+                <w:lang w:val="en-US"/>
+              </w:rPr>
+            </w:pPr>
+            <w:r>
+              <w:rPr>
+                <w:rFonts w:asciiTheme="majorHAnsi" w:hAnsiTheme="majorHAnsi" w:cstheme="majorHAnsi"/>
+                <w:lang w:val="en-US"/>
+              </w:rPr>
+              <w:t>Coding and development functional phase of the system</w:t>
+            </w:r>
+            <w:r>
+              <w:rPr>
+                <w:lang w:val="en-US"/>
+              </w:rPr>
+              <w:t xml:space="preserve"> </w:t>
+            </w:r>
+            <w:r>
+              <w:rPr>
+                <w:rFonts w:asciiTheme="majorHAnsi" w:hAnsiTheme="majorHAnsi" w:cstheme="majorHAnsi"/>
+                <w:lang w:val="en-US"/>
+              </w:rPr>
+              <w:t>(interaction via terminal)</w:t>
+            </w:r>
+          </w:p>
+        </w:tc>
+        <w:tc>
+          <w:tcPr>
+            <w:tcW w:w="4247" w:type="dxa"/>
+          </w:tcPr>
+          <w:p>
+            <w:pPr>
+              <w:rPr>
+                <w:rFonts w:asciiTheme="majorHAnsi" w:hAnsiTheme="majorHAnsi" w:cstheme="majorHAnsi"/>
+                <w:lang w:val="en-US"/>
+              </w:rPr>
+            </w:pPr>
+            <w:r>
+              <w:rPr>
+                <w:rFonts w:asciiTheme="majorHAnsi" w:hAnsiTheme="majorHAnsi" w:cstheme="majorHAnsi"/>
+                <w:lang w:val="en-US"/>
+              </w:rPr>
+              <w:t xml:space="preserve">1 week </w:t>
+            </w:r>
+          </w:p>
+          <w:p>
+            <w:pPr>
+              <w:rPr>
+                <w:rFonts w:asciiTheme="majorHAnsi" w:hAnsiTheme="majorHAnsi" w:cstheme="majorHAnsi"/>
+                <w:lang w:val="en-US"/>
+              </w:rPr>
+            </w:pPr>
+            <w:r>
+              <w:rPr>
+                <w:rFonts w:asciiTheme="majorHAnsi" w:hAnsiTheme="majorHAnsi" w:cstheme="majorHAnsi"/>
+                <w:lang w:val="en-US"/>
+              </w:rPr>
+              <w:t>November 27, 2023 to</w:t>
+            </w:r>
+          </w:p>
+          <w:p>
+            <w:pPr>
+              <w:rPr>
+                <w:rFonts w:asciiTheme="majorHAnsi" w:hAnsiTheme="majorHAnsi" w:cstheme="majorHAnsi"/>
+                <w:lang w:val="en-US"/>
+              </w:rPr>
+            </w:pPr>
+            <w:r>
+              <w:rPr>
+                <w:rFonts w:asciiTheme="majorHAnsi" w:hAnsiTheme="majorHAnsi" w:cstheme="majorHAnsi"/>
+                <w:lang w:val="en-US"/>
+              </w:rPr>
+              <w:t>December 01, 2023</w:t>
+            </w:r>
+          </w:p>
+        </w:tc>
+      </w:tr>
+      <w:tr>
+        <w:tc>
+          <w:tcPr>
+            <w:tcW w:w="4247" w:type="dxa"/>
+          </w:tcPr>
+          <w:p>
+            <w:pPr>
+              <w:pStyle w:val="PargrafodaLista"/>
+              <w:numPr>
+                <w:ilvl w:val="0"/>
+                <w:numId w:val="2"/>
+              </w:numPr>
+              <w:ind w:left="310"/>
+              <w:rPr>
+                <w:rFonts w:asciiTheme="majorHAnsi" w:hAnsiTheme="majorHAnsi" w:cstheme="majorHAnsi"/>
+                <w:lang w:val="en-US"/>
+              </w:rPr>
+            </w:pPr>
+            <w:r>
+              <w:rPr>
+                <w:rFonts w:asciiTheme="majorHAnsi" w:hAnsiTheme="majorHAnsi" w:cstheme="majorHAnsi"/>
+                <w:lang w:val="en-US"/>
+              </w:rPr>
+              <w:t>Unit tests</w:t>
+            </w:r>
+          </w:p>
+        </w:tc>
+        <w:tc>
+          <w:tcPr>
+            <w:tcW w:w="4247" w:type="dxa"/>
+          </w:tcPr>
+          <w:p>
+            <w:pPr>
+              <w:rPr>
+                <w:rFonts w:asciiTheme="majorHAnsi" w:hAnsiTheme="majorHAnsi" w:cstheme="majorHAnsi"/>
+                <w:lang w:val="en-US"/>
+              </w:rPr>
+            </w:pPr>
+            <w:r>
+              <w:rPr>
+                <w:rFonts w:asciiTheme="majorHAnsi" w:hAnsiTheme="majorHAnsi" w:cstheme="majorHAnsi"/>
+                <w:lang w:val="en-US"/>
+              </w:rPr>
+              <w:t>December 04, 2023</w:t>
+            </w:r>
+          </w:p>
+        </w:tc>
+      </w:tr>
+      <w:tr>
+        <w:tc>
+          <w:tcPr>
+            <w:tcW w:w="4247" w:type="dxa"/>
+          </w:tcPr>
+          <w:p>
+            <w:pPr>
+              <w:pStyle w:val="PargrafodaLista"/>
+              <w:numPr>
+                <w:ilvl w:val="0"/>
+                <w:numId w:val="2"/>
+              </w:numPr>
+              <w:ind w:left="310"/>
+              <w:rPr>
+                <w:rFonts w:asciiTheme="majorHAnsi" w:hAnsiTheme="majorHAnsi" w:cstheme="majorHAnsi"/>
+                <w:lang w:val="en-US"/>
+              </w:rPr>
+            </w:pPr>
+            <w:r>
+              <w:rPr>
+                <w:rFonts w:asciiTheme="majorHAnsi" w:hAnsiTheme="majorHAnsi" w:cstheme="majorHAnsi"/>
+                <w:lang w:val="en-US"/>
+              </w:rPr>
+              <w:t>Report and analysis of unit tests</w:t>
+            </w:r>
+          </w:p>
+        </w:tc>
+        <w:tc>
+          <w:tcPr>
+            <w:tcW w:w="4247" w:type="dxa"/>
+          </w:tcPr>
+          <w:p>
+            <w:pPr>
+              <w:rPr>
+                <w:rFonts w:asciiTheme="majorHAnsi" w:hAnsiTheme="majorHAnsi" w:cstheme="majorHAnsi"/>
+                <w:lang w:val="en-US"/>
+              </w:rPr>
+            </w:pPr>
+            <w:r>
+              <w:rPr>
+                <w:rFonts w:asciiTheme="majorHAnsi" w:hAnsiTheme="majorHAnsi" w:cstheme="majorHAnsi"/>
+                <w:lang w:val="en-US"/>
+              </w:rPr>
+              <w:t>December 07, 2023 to</w:t>
+            </w:r>
+          </w:p>
+          <w:p>
+            <w:pPr>
+              <w:rPr>
+                <w:rFonts w:asciiTheme="majorHAnsi" w:hAnsiTheme="majorHAnsi" w:cstheme="majorHAnsi"/>
+                <w:lang w:val="en-US"/>
+              </w:rPr>
+            </w:pPr>
+            <w:r>
+              <w:rPr>
+                <w:rFonts w:asciiTheme="majorHAnsi" w:hAnsiTheme="majorHAnsi" w:cstheme="majorHAnsi"/>
+                <w:lang w:val="en-US"/>
+              </w:rPr>
+              <w:t>December 11, 2023</w:t>
+            </w:r>
+          </w:p>
+        </w:tc>
+      </w:tr>
+      <w:tr>
+        <w:tc>
+          <w:tcPr>
+            <w:tcW w:w="4247" w:type="dxa"/>
+          </w:tcPr>
+          <w:p>
+            <w:pPr>
+              <w:pStyle w:val="PargrafodaLista"/>
+              <w:numPr>
+                <w:ilvl w:val="0"/>
+                <w:numId w:val="2"/>
+              </w:numPr>
+              <w:ind w:left="310"/>
+              <w:rPr>
+                <w:rFonts w:asciiTheme="majorHAnsi" w:hAnsiTheme="majorHAnsi" w:cstheme="majorHAnsi"/>
+                <w:lang w:val="en-US"/>
+              </w:rPr>
+            </w:pPr>
+            <w:r>
+              <w:rPr>
+                <w:rFonts w:asciiTheme="majorHAnsi" w:hAnsiTheme="majorHAnsi" w:cstheme="majorHAnsi"/>
+                <w:lang w:val="en-US"/>
+              </w:rPr>
+              <w:t>Development of software modules</w:t>
+            </w:r>
+          </w:p>
+          <w:p>
+            <w:pPr>
+              <w:pStyle w:val="PargrafodaLista"/>
+              <w:numPr>
+                <w:ilvl w:val="0"/>
+                <w:numId w:val="2"/>
+              </w:numPr>
+              <w:ind w:left="310"/>
+              <w:rPr>
+                <w:rFonts w:asciiTheme="majorHAnsi" w:hAnsiTheme="majorHAnsi" w:cstheme="majorHAnsi"/>
+                <w:lang w:val="en-US"/>
+              </w:rPr>
+            </w:pPr>
+            <w:r>
+              <w:rPr>
+                <w:rFonts w:asciiTheme="majorHAnsi" w:hAnsiTheme="majorHAnsi" w:cstheme="majorHAnsi"/>
+                <w:lang w:val="en-US"/>
+              </w:rPr>
+              <w:t>Development and implementation of special and specific libraries to generate the first phase of functional graphical interface interaction</w:t>
+            </w:r>
+          </w:p>
+        </w:tc>
+        <w:tc>
+          <w:tcPr>
+            <w:tcW w:w="4247" w:type="dxa"/>
+          </w:tcPr>
+          <w:p>
+            <w:pPr>
+              <w:rPr>
+                <w:rFonts w:asciiTheme="majorHAnsi" w:hAnsiTheme="majorHAnsi" w:cstheme="majorHAnsi"/>
+                <w:lang w:val="en-US"/>
+              </w:rPr>
+            </w:pPr>
+            <w:r>
+              <w:rPr>
+                <w:rFonts w:asciiTheme="majorHAnsi" w:hAnsiTheme="majorHAnsi" w:cstheme="majorHAnsi"/>
+                <w:lang w:val="en-US"/>
+              </w:rPr>
+              <w:t>2 weeks</w:t>
+            </w:r>
+          </w:p>
+          <w:p>
+            <w:pPr>
+              <w:rPr>
+                <w:rFonts w:asciiTheme="majorHAnsi" w:hAnsiTheme="majorHAnsi" w:cstheme="majorHAnsi"/>
+                <w:lang w:val="en-US"/>
+              </w:rPr>
+            </w:pPr>
+            <w:r>
+              <w:rPr>
+                <w:rFonts w:asciiTheme="majorHAnsi" w:hAnsiTheme="majorHAnsi" w:cstheme="majorHAnsi"/>
+                <w:lang w:val="en-US"/>
+              </w:rPr>
+              <w:t>December 11, 2023 to</w:t>
+            </w:r>
+          </w:p>
+          <w:p>
+            <w:pPr>
+              <w:rPr>
+                <w:rFonts w:asciiTheme="majorHAnsi" w:hAnsiTheme="majorHAnsi" w:cstheme="majorHAnsi"/>
+                <w:lang w:val="en-US"/>
+              </w:rPr>
+            </w:pPr>
+            <w:r>
+              <w:rPr>
+                <w:rFonts w:asciiTheme="majorHAnsi" w:hAnsiTheme="majorHAnsi" w:cstheme="majorHAnsi"/>
+                <w:lang w:val="en-US"/>
+              </w:rPr>
+              <w:t>December 29, 2023</w:t>
+            </w:r>
+          </w:p>
+        </w:tc>
+      </w:tr>
+      <w:tr>
+        <w:tc>
+          <w:tcPr>
+            <w:tcW w:w="4247" w:type="dxa"/>
+          </w:tcPr>
+          <w:p>
+            <w:pPr>
+              <w:pStyle w:val="PargrafodaLista"/>
+              <w:numPr>
+                <w:ilvl w:val="0"/>
+                <w:numId w:val="2"/>
+              </w:numPr>
+              <w:ind w:left="310"/>
+              <w:rPr>
+                <w:rFonts w:asciiTheme="majorHAnsi" w:hAnsiTheme="majorHAnsi" w:cstheme="majorHAnsi"/>
+                <w:lang w:val="en-US"/>
+              </w:rPr>
+            </w:pPr>
+            <w:r>
+              <w:rPr>
+                <w:rFonts w:asciiTheme="majorHAnsi" w:hAnsiTheme="majorHAnsi" w:cstheme="majorHAnsi"/>
+                <w:lang w:val="en-US"/>
+              </w:rPr>
+              <w:t>delivery and presentation of the project plan and development progress</w:t>
+            </w:r>
+          </w:p>
+        </w:tc>
+        <w:tc>
+          <w:tcPr>
+            <w:tcW w:w="4247" w:type="dxa"/>
+          </w:tcPr>
+          <w:p>
+            <w:pPr>
+              <w:rPr>
+                <w:rFonts w:asciiTheme="majorHAnsi" w:hAnsiTheme="majorHAnsi" w:cstheme="majorHAnsi"/>
+                <w:lang w:val="en-US"/>
+              </w:rPr>
+            </w:pPr>
+            <w:r>
+              <w:rPr>
+                <w:rFonts w:asciiTheme="majorHAnsi" w:hAnsiTheme="majorHAnsi" w:cstheme="majorHAnsi"/>
+                <w:lang w:val="en-US"/>
+              </w:rPr>
+              <w:t>December 14, 2023</w:t>
+            </w:r>
+          </w:p>
+        </w:tc>
+      </w:tr>
+      <w:tr>
+        <w:tc>
+          <w:tcPr>
+            <w:tcW w:w="4247" w:type="dxa"/>
+          </w:tcPr>
+          <w:p>
+            <w:pPr>
+              <w:pStyle w:val="PargrafodaLista"/>
+              <w:numPr>
+                <w:ilvl w:val="0"/>
+                <w:numId w:val="2"/>
+              </w:numPr>
+              <w:ind w:left="310"/>
+              <w:rPr>
+                <w:rFonts w:asciiTheme="majorHAnsi" w:hAnsiTheme="majorHAnsi" w:cstheme="majorHAnsi"/>
+                <w:lang w:val="en-US"/>
+              </w:rPr>
+            </w:pPr>
+          </w:p>
+        </w:tc>
+        <w:tc>
+          <w:tcPr>
+            <w:tcW w:w="4247" w:type="dxa"/>
+          </w:tcPr>
+          <w:p>
+            <w:pPr>
+              <w:rPr>
+                <w:rFonts w:asciiTheme="majorHAnsi" w:hAnsiTheme="majorHAnsi" w:cstheme="majorHAnsi"/>
+                <w:lang w:val="en-US"/>
+              </w:rPr>
+            </w:pPr>
+          </w:p>
+        </w:tc>
+      </w:tr>
+      <w:tr>
+        <w:tc>
+          <w:tcPr>
+            <w:tcW w:w="4247" w:type="dxa"/>
+          </w:tcPr>
+          <w:p>
+            <w:pPr>
+              <w:pStyle w:val="PargrafodaLista"/>
+              <w:numPr>
+                <w:ilvl w:val="0"/>
+                <w:numId w:val="2"/>
+              </w:numPr>
+              <w:ind w:left="310"/>
+              <w:rPr>
+                <w:rFonts w:asciiTheme="majorHAnsi" w:hAnsiTheme="majorHAnsi" w:cstheme="majorHAnsi"/>
+                <w:lang w:val="en-US"/>
+              </w:rPr>
+            </w:pPr>
+          </w:p>
+        </w:tc>
+        <w:tc>
+          <w:tcPr>
+            <w:tcW w:w="4247" w:type="dxa"/>
+          </w:tcPr>
+          <w:p>
+            <w:pPr>
+              <w:rPr>
+                <w:rFonts w:asciiTheme="majorHAnsi" w:hAnsiTheme="majorHAnsi" w:cstheme="majorHAnsi"/>
+                <w:lang w:val="en-US"/>
+              </w:rPr>
+            </w:pPr>
+          </w:p>
+        </w:tc>
+      </w:tr>
+      <w:tr>
+        <w:tc>
+          <w:tcPr>
+            <w:tcW w:w="4247" w:type="dxa"/>
+          </w:tcPr>
+          <w:p>
+            <w:pPr>
+              <w:pStyle w:val="PargrafodaLista"/>
+              <w:numPr>
+                <w:ilvl w:val="0"/>
+                <w:numId w:val="2"/>
+              </w:numPr>
+              <w:ind w:left="310"/>
+              <w:rPr>
+                <w:rFonts w:asciiTheme="majorHAnsi" w:hAnsiTheme="majorHAnsi" w:cstheme="majorHAnsi"/>
+                <w:lang w:val="en-US"/>
+              </w:rPr>
+            </w:pPr>
+          </w:p>
+        </w:tc>
+        <w:tc>
+          <w:tcPr>
+            <w:tcW w:w="4247" w:type="dxa"/>
+          </w:tcPr>
+          <w:p>
+            <w:pPr>
+              <w:rPr>
+                <w:rFonts w:asciiTheme="majorHAnsi" w:hAnsiTheme="majorHAnsi" w:cstheme="majorHAnsi"/>
+                <w:lang w:val="en-US"/>
+              </w:rPr>
+            </w:pPr>
+          </w:p>
+        </w:tc>
+      </w:tr>
+      <w:tr>
+        <w:tc>
+          <w:tcPr>
+            <w:tcW w:w="4247" w:type="dxa"/>
+          </w:tcPr>
+          <w:p>
+            <w:pPr>
+              <w:pStyle w:val="PargrafodaLista"/>
+              <w:numPr>
+                <w:ilvl w:val="0"/>
+                <w:numId w:val="2"/>
+              </w:numPr>
+              <w:ind w:left="310"/>
+              <w:rPr>
+                <w:rFonts w:asciiTheme="majorHAnsi" w:hAnsiTheme="majorHAnsi" w:cstheme="majorHAnsi"/>
+                <w:lang w:val="en-US"/>
+              </w:rPr>
+            </w:pPr>
+            <w:r>
+              <w:rPr>
+                <w:rFonts w:asciiTheme="majorHAnsi" w:hAnsiTheme="majorHAnsi" w:cstheme="majorHAnsi"/>
+                <w:lang w:val="en-US"/>
+              </w:rPr>
+              <w:t>Final documentation</w:t>
+            </w:r>
+          </w:p>
+          <w:p>
+            <w:pPr>
+              <w:pStyle w:val="PargrafodaLista"/>
+              <w:numPr>
+                <w:ilvl w:val="0"/>
+                <w:numId w:val="2"/>
+              </w:numPr>
+              <w:ind w:left="310"/>
+              <w:rPr>
+                <w:rFonts w:asciiTheme="majorHAnsi" w:hAnsiTheme="majorHAnsi" w:cstheme="majorHAnsi"/>
+                <w:lang w:val="en-US"/>
+              </w:rPr>
+            </w:pPr>
+            <w:r>
+              <w:rPr>
+                <w:rFonts w:asciiTheme="majorHAnsi" w:hAnsiTheme="majorHAnsi" w:cstheme="majorHAnsi"/>
+                <w:lang w:val="en-US"/>
+              </w:rPr>
+              <w:t>Project review and closure</w:t>
+            </w:r>
+          </w:p>
+        </w:tc>
+        <w:tc>
+          <w:tcPr>
+            <w:tcW w:w="4247" w:type="dxa"/>
+          </w:tcPr>
+          <w:p>
+            <w:pPr>
+              <w:rPr>
+                <w:rFonts w:asciiTheme="majorHAnsi" w:hAnsiTheme="majorHAnsi" w:cstheme="majorHAnsi"/>
+                <w:lang w:val="en-US"/>
+              </w:rPr>
+            </w:pPr>
+            <w:r>
+              <w:rPr>
+                <w:rFonts w:asciiTheme="majorHAnsi" w:hAnsiTheme="majorHAnsi" w:cstheme="majorHAnsi"/>
+                <w:lang w:val="en-US"/>
+              </w:rPr>
+              <w:t>July 31, 2024</w:t>
+            </w:r>
+          </w:p>
+        </w:tc>
+      </w:tr>
+      <w:tr>
+        <w:tc>
+          <w:tcPr>
+            <w:tcW w:w="8494" w:type="dxa"/>
+            <w:gridSpan w:val="2"/>
+            <w:shd w:val="clear" w:color="auto" w:fill="767171" w:themeFill="background2" w:themeFillShade="80"/>
+          </w:tcPr>
+          <w:p>
+            <w:pPr>
+              <w:pStyle w:val="Ttulo1"/>
+              <w:numPr>
+                <w:ilvl w:val="0"/>
+                <w:numId w:val="1"/>
+              </w:numPr>
+              <w:ind w:left="451"/>
               <w:rPr>
                 <w:rFonts w:ascii="Avenir Next" w:hAnsi="Avenir Next" w:cs="Beirut"/>
                 <w:i/>
@@ -5882,8 +6713,8 @@
                 <w:szCs w:val="26"/>
                 <w:lang w:val="en-US"/>
               </w:rPr>
-              <w:t xml:space="preserve">roject </w:t>
-            </w:r>
+            </w:pPr>
+            <w:bookmarkStart w:id="15" w:name="_Toc150114126"/>
             <w:r>
               <w:rPr>
                 <w:rFonts w:ascii="Avenir Next" w:hAnsi="Avenir Next" w:cs="Beirut"/>
@@ -5894,1397 +6725,8 @@
                 <w:szCs w:val="26"/>
                 <w:lang w:val="en-US"/>
               </w:rPr>
-              <w:t>M</w:t>
-            </w:r>
-            <w:r>
-              <w:rPr>
-                <w:rFonts w:ascii="Avenir Next" w:hAnsi="Avenir Next" w:cs="Beirut"/>
-                <w:i/>
-                <w:iCs/>
-                <w:color w:val="FFFFFF" w:themeColor="background1"/>
-                <w:sz w:val="26"/>
-                <w:szCs w:val="26"/>
-                <w:lang w:val="en-US"/>
-              </w:rPr>
-              <w:t xml:space="preserve">ilestone </w:t>
-            </w:r>
-            <w:r>
-              <w:rPr>
-                <w:rFonts w:ascii="Avenir Next" w:hAnsi="Avenir Next" w:cs="Beirut"/>
-                <w:i/>
-                <w:iCs/>
-                <w:color w:val="FFFFFF" w:themeColor="background1"/>
-                <w:sz w:val="26"/>
-                <w:szCs w:val="26"/>
-                <w:lang w:val="en-US"/>
-              </w:rPr>
-              <w:t>S</w:t>
-            </w:r>
-            <w:r>
-              <w:rPr>
-                <w:rFonts w:ascii="Avenir Next" w:hAnsi="Avenir Next" w:cs="Beirut"/>
-                <w:i/>
-                <w:iCs/>
-                <w:color w:val="FFFFFF" w:themeColor="background1"/>
-                <w:sz w:val="26"/>
-                <w:szCs w:val="26"/>
-                <w:lang w:val="en-US"/>
-              </w:rPr>
-              <w:t>chedule</w:t>
-            </w:r>
-            <w:bookmarkEnd w:id="12"/>
-          </w:p>
-        </w:tc>
-      </w:tr>
-      <w:tr>
-        <w:tc>
-          <w:tcPr>
-            <w:tcW w:w="4247" w:type="dxa"/>
-            <w:shd w:val="clear" w:color="auto" w:fill="D0CECE" w:themeFill="background2" w:themeFillShade="E6"/>
-          </w:tcPr>
-          <w:p>
-            <w:pPr>
-              <w:pStyle w:val="Ttulo2"/>
-              <w:numPr>
-                <w:ilvl w:val="1"/>
-                <w:numId w:val="1"/>
-              </w:numPr>
-              <w:rPr>
-                <w:rFonts w:ascii="Avenir Next Ultra Light" w:hAnsi="Avenir Next Ultra Light" w:cs="Beirut"/>
-                <w:i/>
-                <w:iCs/>
-                <w:color w:val="3B3838" w:themeColor="background2" w:themeShade="40"/>
-                <w:sz w:val="24"/>
-                <w:szCs w:val="24"/>
-                <w:lang w:val="en-US"/>
-              </w:rPr>
-            </w:pPr>
-            <w:bookmarkStart w:id="13" w:name="_Toc150114124"/>
-            <w:r>
-              <w:rPr>
-                <w:rFonts w:ascii="Avenir Next Ultra Light" w:hAnsi="Avenir Next Ultra Light" w:cs="Beirut"/>
-                <w:i/>
-                <w:iCs/>
-                <w:color w:val="3B3838" w:themeColor="background2" w:themeShade="40"/>
-                <w:sz w:val="24"/>
-                <w:szCs w:val="24"/>
-                <w:lang w:val="en-US"/>
-              </w:rPr>
-              <w:t>S</w:t>
-            </w:r>
-            <w:r>
-              <w:rPr>
-                <w:rFonts w:ascii="Avenir Next Ultra Light" w:hAnsi="Avenir Next Ultra Light" w:cs="Beirut"/>
-                <w:i/>
-                <w:iCs/>
-                <w:color w:val="3B3838" w:themeColor="background2" w:themeShade="40"/>
-                <w:sz w:val="24"/>
-                <w:szCs w:val="24"/>
-                <w:lang w:val="en-US"/>
-              </w:rPr>
-              <w:t xml:space="preserve">ignificant </w:t>
-            </w:r>
-            <w:r>
-              <w:rPr>
-                <w:rFonts w:ascii="Avenir Next Ultra Light" w:hAnsi="Avenir Next Ultra Light" w:cs="Beirut"/>
-                <w:i/>
-                <w:iCs/>
-                <w:color w:val="3B3838" w:themeColor="background2" w:themeShade="40"/>
-                <w:sz w:val="24"/>
-                <w:szCs w:val="24"/>
-                <w:lang w:val="en-US"/>
-              </w:rPr>
-              <w:t>M</w:t>
-            </w:r>
-            <w:r>
-              <w:rPr>
-                <w:rFonts w:ascii="Avenir Next Ultra Light" w:hAnsi="Avenir Next Ultra Light" w:cs="Beirut"/>
-                <w:i/>
-                <w:iCs/>
-                <w:color w:val="3B3838" w:themeColor="background2" w:themeShade="40"/>
-                <w:sz w:val="24"/>
-                <w:szCs w:val="24"/>
-                <w:lang w:val="en-US"/>
-              </w:rPr>
-              <w:t>ilestones</w:t>
-            </w:r>
-            <w:bookmarkEnd w:id="13"/>
-          </w:p>
-        </w:tc>
-        <w:tc>
-          <w:tcPr>
-            <w:tcW w:w="4247" w:type="dxa"/>
-            <w:shd w:val="clear" w:color="auto" w:fill="D0CECE" w:themeFill="background2" w:themeFillShade="E6"/>
-          </w:tcPr>
-          <w:p>
-            <w:pPr>
-              <w:pStyle w:val="Ttulo2"/>
-              <w:numPr>
-                <w:ilvl w:val="1"/>
-                <w:numId w:val="1"/>
-              </w:numPr>
-              <w:ind w:left="1449"/>
-              <w:rPr>
-                <w:rFonts w:ascii="Avenir Next Ultra Light" w:hAnsi="Avenir Next Ultra Light" w:cs="Beirut"/>
-                <w:i/>
-                <w:iCs/>
-                <w:color w:val="3B3838" w:themeColor="background2" w:themeShade="40"/>
-                <w:sz w:val="24"/>
-                <w:szCs w:val="24"/>
-                <w:lang w:val="en-US"/>
-              </w:rPr>
-            </w:pPr>
-            <w:bookmarkStart w:id="14" w:name="_Toc150114125"/>
-            <w:r>
-              <w:rPr>
-                <w:rFonts w:ascii="Avenir Next Ultra Light" w:hAnsi="Avenir Next Ultra Light" w:cs="Beirut"/>
-                <w:i/>
-                <w:iCs/>
-                <w:color w:val="3B3838" w:themeColor="background2" w:themeShade="40"/>
-                <w:sz w:val="24"/>
-                <w:szCs w:val="24"/>
-                <w:lang w:val="en-US"/>
-              </w:rPr>
-              <w:t>S</w:t>
-            </w:r>
-            <w:r>
-              <w:rPr>
-                <w:rFonts w:ascii="Avenir Next Ultra Light" w:hAnsi="Avenir Next Ultra Light" w:cs="Beirut"/>
-                <w:i/>
-                <w:iCs/>
-                <w:color w:val="3B3838" w:themeColor="background2" w:themeShade="40"/>
-                <w:sz w:val="24"/>
-                <w:szCs w:val="24"/>
-                <w:lang w:val="en-US"/>
-              </w:rPr>
-              <w:t xml:space="preserve">cheduled </w:t>
-            </w:r>
-            <w:r>
-              <w:rPr>
-                <w:rFonts w:ascii="Avenir Next Ultra Light" w:hAnsi="Avenir Next Ultra Light" w:cs="Beirut"/>
-                <w:i/>
-                <w:iCs/>
-                <w:color w:val="3B3838" w:themeColor="background2" w:themeShade="40"/>
-                <w:sz w:val="24"/>
-                <w:szCs w:val="24"/>
-                <w:lang w:val="en-US"/>
-              </w:rPr>
-              <w:t>D</w:t>
-            </w:r>
-            <w:r>
-              <w:rPr>
-                <w:rFonts w:ascii="Avenir Next Ultra Light" w:hAnsi="Avenir Next Ultra Light" w:cs="Beirut"/>
-                <w:i/>
-                <w:iCs/>
-                <w:color w:val="3B3838" w:themeColor="background2" w:themeShade="40"/>
-                <w:sz w:val="24"/>
-                <w:szCs w:val="24"/>
-                <w:lang w:val="en-US"/>
-              </w:rPr>
-              <w:t>ate</w:t>
-            </w:r>
-            <w:bookmarkEnd w:id="14"/>
-          </w:p>
-        </w:tc>
-      </w:tr>
-      <w:tr>
-        <w:tc>
-          <w:tcPr>
-            <w:tcW w:w="4247" w:type="dxa"/>
-          </w:tcPr>
-          <w:p>
-            <w:pPr>
-              <w:pStyle w:val="PargrafodaLista"/>
-              <w:numPr>
-                <w:ilvl w:val="0"/>
-                <w:numId w:val="2"/>
-              </w:numPr>
-              <w:ind w:left="310"/>
-              <w:rPr>
-                <w:rFonts w:asciiTheme="majorHAnsi" w:hAnsiTheme="majorHAnsi" w:cstheme="majorHAnsi"/>
-                <w:lang w:val="en-US"/>
-              </w:rPr>
-            </w:pPr>
-            <w:r>
-              <w:rPr>
-                <w:rFonts w:asciiTheme="majorHAnsi" w:hAnsiTheme="majorHAnsi" w:cstheme="majorHAnsi"/>
-                <w:lang w:val="en-US"/>
-              </w:rPr>
-              <w:t>Approach to the idea of ​​a solution to the problem of the case study</w:t>
-            </w:r>
-          </w:p>
-          <w:p>
-            <w:pPr>
-              <w:pStyle w:val="PargrafodaLista"/>
-              <w:numPr>
-                <w:ilvl w:val="0"/>
-                <w:numId w:val="2"/>
-              </w:numPr>
-              <w:ind w:left="310"/>
-              <w:rPr>
-                <w:rFonts w:asciiTheme="majorHAnsi" w:hAnsiTheme="majorHAnsi" w:cstheme="majorHAnsi"/>
-                <w:lang w:val="en-US"/>
-              </w:rPr>
-            </w:pPr>
-            <w:r>
-              <w:rPr>
-                <w:rFonts w:asciiTheme="majorHAnsi" w:hAnsiTheme="majorHAnsi" w:cstheme="majorHAnsi"/>
-                <w:lang w:val="en-US"/>
-              </w:rPr>
-              <w:t>Establishment of the project team</w:t>
-            </w:r>
-          </w:p>
-        </w:tc>
-        <w:tc>
-          <w:tcPr>
-            <w:tcW w:w="4247" w:type="dxa"/>
-          </w:tcPr>
-          <w:p>
-            <w:pPr>
-              <w:rPr>
-                <w:rFonts w:asciiTheme="majorHAnsi" w:hAnsiTheme="majorHAnsi" w:cstheme="majorHAnsi"/>
-                <w:lang w:val="en-US"/>
-              </w:rPr>
-            </w:pPr>
-            <w:r>
-              <w:rPr>
-                <w:rFonts w:asciiTheme="majorHAnsi" w:hAnsiTheme="majorHAnsi" w:cstheme="majorHAnsi"/>
-                <w:lang w:val="en-US"/>
-              </w:rPr>
-              <w:t>Thursday, October 26, 2023</w:t>
-            </w:r>
-          </w:p>
-        </w:tc>
-      </w:tr>
-      <w:tr>
-        <w:tc>
-          <w:tcPr>
-            <w:tcW w:w="4247" w:type="dxa"/>
-          </w:tcPr>
-          <w:p>
-            <w:pPr>
-              <w:pStyle w:val="PargrafodaLista"/>
-              <w:numPr>
-                <w:ilvl w:val="0"/>
-                <w:numId w:val="2"/>
-              </w:numPr>
-              <w:ind w:left="310"/>
-              <w:rPr>
-                <w:rFonts w:asciiTheme="majorHAnsi" w:hAnsiTheme="majorHAnsi" w:cstheme="majorHAnsi"/>
-                <w:lang w:val="en-US"/>
-              </w:rPr>
-            </w:pPr>
-            <w:r>
-              <w:rPr>
-                <w:rFonts w:asciiTheme="majorHAnsi" w:hAnsiTheme="majorHAnsi" w:cstheme="majorHAnsi"/>
-                <w:lang w:val="en-US"/>
-              </w:rPr>
-              <w:t>Initial requirements analysis</w:t>
-            </w:r>
-          </w:p>
-          <w:p>
-            <w:pPr>
-              <w:pStyle w:val="PargrafodaLista"/>
-              <w:numPr>
-                <w:ilvl w:val="0"/>
-                <w:numId w:val="2"/>
-              </w:numPr>
-              <w:ind w:left="310"/>
-              <w:rPr>
-                <w:rFonts w:asciiTheme="majorHAnsi" w:hAnsiTheme="majorHAnsi" w:cstheme="majorHAnsi"/>
-                <w:lang w:val="en-US"/>
-              </w:rPr>
-            </w:pPr>
-            <w:r>
-              <w:rPr>
-                <w:rFonts w:asciiTheme="majorHAnsi" w:hAnsiTheme="majorHAnsi" w:cstheme="majorHAnsi"/>
-                <w:lang w:val="en-US"/>
-              </w:rPr>
-              <w:t>Preparation of the project plan</w:t>
-            </w:r>
-          </w:p>
-          <w:p>
-            <w:pPr>
-              <w:pStyle w:val="PargrafodaLista"/>
-              <w:numPr>
-                <w:ilvl w:val="0"/>
-                <w:numId w:val="2"/>
-              </w:numPr>
-              <w:ind w:left="310"/>
-              <w:rPr>
-                <w:rFonts w:asciiTheme="majorHAnsi" w:hAnsiTheme="majorHAnsi" w:cstheme="majorHAnsi"/>
-                <w:lang w:val="en-US"/>
-              </w:rPr>
-            </w:pPr>
-            <w:r>
-              <w:rPr>
-                <w:rFonts w:asciiTheme="majorHAnsi" w:hAnsiTheme="majorHAnsi" w:cstheme="majorHAnsi"/>
-                <w:lang w:val="en-US"/>
-              </w:rPr>
-              <w:t>Detailed investigation of requirements and best practices</w:t>
-            </w:r>
-          </w:p>
-        </w:tc>
-        <w:tc>
-          <w:tcPr>
-            <w:tcW w:w="4247" w:type="dxa"/>
-          </w:tcPr>
-          <w:p>
-            <w:pPr>
-              <w:rPr>
-                <w:rFonts w:asciiTheme="majorHAnsi" w:hAnsiTheme="majorHAnsi" w:cstheme="majorHAnsi"/>
-                <w:lang w:val="es-419"/>
-              </w:rPr>
-            </w:pPr>
-            <w:r>
-              <w:rPr>
-                <w:rFonts w:asciiTheme="majorHAnsi" w:hAnsiTheme="majorHAnsi" w:cstheme="majorHAnsi"/>
-                <w:lang w:val="es-419"/>
-              </w:rPr>
-              <w:t>1 week</w:t>
-            </w:r>
-          </w:p>
-          <w:p>
-            <w:pPr>
-              <w:rPr>
-                <w:rFonts w:asciiTheme="majorHAnsi" w:hAnsiTheme="majorHAnsi" w:cstheme="majorHAnsi"/>
-                <w:lang w:val="es-419"/>
-              </w:rPr>
-            </w:pPr>
-            <w:r>
-              <w:rPr>
-                <w:rFonts w:asciiTheme="majorHAnsi" w:hAnsiTheme="majorHAnsi" w:cstheme="majorHAnsi"/>
-                <w:lang w:val="es-419"/>
-              </w:rPr>
-              <w:t xml:space="preserve">October 30, 2023 </w:t>
-            </w:r>
-            <w:r>
-              <w:rPr>
-                <w:rFonts w:asciiTheme="majorHAnsi" w:hAnsiTheme="majorHAnsi" w:cstheme="majorHAnsi"/>
-                <w:lang w:val="es-419"/>
-              </w:rPr>
-              <w:t xml:space="preserve"> </w:t>
-            </w:r>
-            <w:r>
-              <w:rPr>
-                <w:rFonts w:asciiTheme="majorHAnsi" w:hAnsiTheme="majorHAnsi" w:cstheme="majorHAnsi"/>
-                <w:lang w:val="es-419"/>
-              </w:rPr>
-              <w:t xml:space="preserve">to </w:t>
-            </w:r>
-          </w:p>
-          <w:p>
-            <w:pPr>
-              <w:rPr>
-                <w:rFonts w:asciiTheme="majorHAnsi" w:hAnsiTheme="majorHAnsi" w:cstheme="majorHAnsi"/>
-                <w:lang w:val="es-419"/>
-              </w:rPr>
-            </w:pPr>
-            <w:r>
-              <w:rPr>
-                <w:rFonts w:asciiTheme="majorHAnsi" w:hAnsiTheme="majorHAnsi" w:cstheme="majorHAnsi"/>
-                <w:lang w:val="es-419"/>
-              </w:rPr>
-              <w:t>November 3, 2023</w:t>
-            </w:r>
-          </w:p>
-        </w:tc>
-      </w:tr>
-      <w:tr>
-        <w:tc>
-          <w:tcPr>
-            <w:tcW w:w="4247" w:type="dxa"/>
-          </w:tcPr>
-          <w:p>
-            <w:pPr>
-              <w:pStyle w:val="PargrafodaLista"/>
-              <w:numPr>
-                <w:ilvl w:val="0"/>
-                <w:numId w:val="2"/>
-              </w:numPr>
-              <w:ind w:left="310"/>
-              <w:rPr>
-                <w:rFonts w:asciiTheme="majorHAnsi" w:hAnsiTheme="majorHAnsi" w:cstheme="majorHAnsi"/>
-                <w:lang w:val="en-US"/>
-              </w:rPr>
-            </w:pPr>
-            <w:r>
-              <w:rPr>
-                <w:rFonts w:asciiTheme="majorHAnsi" w:hAnsiTheme="majorHAnsi" w:cstheme="majorHAnsi"/>
-                <w:lang w:val="en-US"/>
-              </w:rPr>
-              <w:t>Preliminary system design</w:t>
-            </w:r>
-          </w:p>
-          <w:p>
-            <w:pPr>
-              <w:pStyle w:val="PargrafodaLista"/>
-              <w:numPr>
-                <w:ilvl w:val="0"/>
-                <w:numId w:val="2"/>
-              </w:numPr>
-              <w:ind w:left="310"/>
-              <w:rPr>
-                <w:rFonts w:asciiTheme="majorHAnsi" w:hAnsiTheme="majorHAnsi" w:cstheme="majorHAnsi"/>
-                <w:lang w:val="en-US"/>
-              </w:rPr>
-            </w:pPr>
-            <w:r>
-              <w:rPr>
-                <w:rFonts w:asciiTheme="majorHAnsi" w:hAnsiTheme="majorHAnsi" w:cstheme="majorHAnsi"/>
-                <w:lang w:val="en-US"/>
-              </w:rPr>
-              <w:t>design of the initial project documents</w:t>
-            </w:r>
-          </w:p>
-        </w:tc>
-        <w:tc>
-          <w:tcPr>
-            <w:tcW w:w="4247" w:type="dxa"/>
-          </w:tcPr>
-          <w:p>
-            <w:pPr>
-              <w:rPr>
-                <w:rFonts w:asciiTheme="majorHAnsi" w:hAnsiTheme="majorHAnsi" w:cstheme="majorHAnsi"/>
-                <w:lang w:val="en-US"/>
-              </w:rPr>
-            </w:pPr>
-            <w:r>
-              <w:rPr>
-                <w:rFonts w:asciiTheme="majorHAnsi" w:hAnsiTheme="majorHAnsi" w:cstheme="majorHAnsi"/>
-                <w:lang w:val="en-US"/>
-              </w:rPr>
-              <w:t>November 3, 2023 to</w:t>
-            </w:r>
-          </w:p>
-          <w:p>
-            <w:pPr>
-              <w:rPr>
-                <w:rFonts w:asciiTheme="majorHAnsi" w:hAnsiTheme="majorHAnsi" w:cstheme="majorHAnsi"/>
-                <w:lang w:val="en-US"/>
-              </w:rPr>
-            </w:pPr>
-            <w:r>
-              <w:rPr>
-                <w:rFonts w:asciiTheme="majorHAnsi" w:hAnsiTheme="majorHAnsi" w:cstheme="majorHAnsi"/>
-                <w:lang w:val="en-US"/>
-              </w:rPr>
-              <w:t>November 6, 2023</w:t>
-            </w:r>
-          </w:p>
-        </w:tc>
-      </w:tr>
-      <w:tr>
-        <w:tc>
-          <w:tcPr>
-            <w:tcW w:w="4247" w:type="dxa"/>
-          </w:tcPr>
-          <w:p>
-            <w:pPr>
-              <w:pStyle w:val="PargrafodaLista"/>
-              <w:numPr>
-                <w:ilvl w:val="0"/>
-                <w:numId w:val="2"/>
-              </w:numPr>
-              <w:ind w:left="310"/>
-              <w:rPr>
-                <w:rFonts w:asciiTheme="majorHAnsi" w:hAnsiTheme="majorHAnsi" w:cstheme="majorHAnsi"/>
-                <w:lang w:val="en-US"/>
-              </w:rPr>
-            </w:pPr>
-            <w:r>
-              <w:rPr>
-                <w:rFonts w:asciiTheme="majorHAnsi" w:hAnsiTheme="majorHAnsi" w:cstheme="majorHAnsi"/>
-                <w:lang w:val="en-US"/>
-              </w:rPr>
-              <w:t>Delivery of the project charter document for subsequent review</w:t>
-            </w:r>
-          </w:p>
-        </w:tc>
-        <w:tc>
-          <w:tcPr>
-            <w:tcW w:w="4247" w:type="dxa"/>
-          </w:tcPr>
-          <w:p>
-            <w:pPr>
-              <w:rPr>
-                <w:rFonts w:asciiTheme="majorHAnsi" w:hAnsiTheme="majorHAnsi" w:cstheme="majorHAnsi"/>
-                <w:lang w:val="en-US"/>
-              </w:rPr>
-            </w:pPr>
-            <w:r>
-              <w:rPr>
-                <w:rFonts w:asciiTheme="majorHAnsi" w:hAnsiTheme="majorHAnsi" w:cstheme="majorHAnsi"/>
-                <w:lang w:val="en-US"/>
-              </w:rPr>
-              <w:t>1 week</w:t>
-            </w:r>
-          </w:p>
-          <w:p>
-            <w:pPr>
-              <w:rPr>
-                <w:rFonts w:asciiTheme="majorHAnsi" w:hAnsiTheme="majorHAnsi" w:cstheme="majorHAnsi"/>
-                <w:lang w:val="en-US"/>
-              </w:rPr>
-            </w:pPr>
-            <w:r>
-              <w:rPr>
-                <w:rFonts w:asciiTheme="majorHAnsi" w:hAnsiTheme="majorHAnsi" w:cstheme="majorHAnsi"/>
-                <w:lang w:val="en-US"/>
-              </w:rPr>
-              <w:t>November 6, 2023 to</w:t>
-            </w:r>
-          </w:p>
-          <w:p>
-            <w:pPr>
-              <w:rPr>
-                <w:rFonts w:asciiTheme="majorHAnsi" w:hAnsiTheme="majorHAnsi" w:cstheme="majorHAnsi"/>
-                <w:lang w:val="en-US"/>
-              </w:rPr>
-            </w:pPr>
-            <w:r>
-              <w:rPr>
-                <w:rFonts w:asciiTheme="majorHAnsi" w:hAnsiTheme="majorHAnsi" w:cstheme="majorHAnsi"/>
-                <w:lang w:val="en-US"/>
-              </w:rPr>
-              <w:t>November 10, 2023</w:t>
-            </w:r>
-          </w:p>
-        </w:tc>
-      </w:tr>
-      <w:tr>
-        <w:tc>
-          <w:tcPr>
-            <w:tcW w:w="4247" w:type="dxa"/>
-          </w:tcPr>
-          <w:p>
-            <w:pPr>
-              <w:pStyle w:val="PargrafodaLista"/>
-              <w:numPr>
-                <w:ilvl w:val="0"/>
-                <w:numId w:val="2"/>
-              </w:numPr>
-              <w:ind w:left="310"/>
-              <w:rPr>
-                <w:rFonts w:asciiTheme="majorHAnsi" w:hAnsiTheme="majorHAnsi" w:cstheme="majorHAnsi"/>
-                <w:lang w:val="en-US"/>
-              </w:rPr>
-            </w:pPr>
-            <w:r>
-              <w:rPr>
-                <w:rFonts w:asciiTheme="majorHAnsi" w:hAnsiTheme="majorHAnsi" w:cstheme="majorHAnsi"/>
-                <w:lang w:val="en-US"/>
-              </w:rPr>
-              <w:t>Design review with stakeholders</w:t>
-            </w:r>
-          </w:p>
-          <w:p>
-            <w:pPr>
-              <w:pStyle w:val="PargrafodaLista"/>
-              <w:numPr>
-                <w:ilvl w:val="0"/>
-                <w:numId w:val="2"/>
-              </w:numPr>
-              <w:ind w:left="310"/>
-              <w:rPr>
-                <w:rFonts w:asciiTheme="majorHAnsi" w:hAnsiTheme="majorHAnsi" w:cstheme="majorHAnsi"/>
-                <w:lang w:val="en-US"/>
-              </w:rPr>
-            </w:pPr>
-            <w:r>
-              <w:rPr>
-                <w:rFonts w:asciiTheme="majorHAnsi" w:hAnsiTheme="majorHAnsi" w:cstheme="majorHAnsi"/>
-                <w:lang w:val="en-US"/>
-              </w:rPr>
-              <w:t>Design approval</w:t>
-            </w:r>
-          </w:p>
-        </w:tc>
-        <w:tc>
-          <w:tcPr>
-            <w:tcW w:w="4247" w:type="dxa"/>
-          </w:tcPr>
-          <w:p>
-            <w:pPr>
-              <w:rPr>
-                <w:rFonts w:asciiTheme="majorHAnsi" w:hAnsiTheme="majorHAnsi" w:cstheme="majorHAnsi"/>
-                <w:lang w:val="en-US"/>
-              </w:rPr>
-            </w:pPr>
-            <w:r>
-              <w:rPr>
-                <w:rFonts w:asciiTheme="majorHAnsi" w:hAnsiTheme="majorHAnsi" w:cstheme="majorHAnsi"/>
-                <w:lang w:val="en-US"/>
-              </w:rPr>
-              <w:t>1 week</w:t>
-            </w:r>
-          </w:p>
-          <w:p>
-            <w:pPr>
-              <w:rPr>
-                <w:rFonts w:asciiTheme="majorHAnsi" w:hAnsiTheme="majorHAnsi" w:cstheme="majorHAnsi"/>
-                <w:lang w:val="en-US"/>
-              </w:rPr>
-            </w:pPr>
-            <w:r>
-              <w:rPr>
-                <w:rFonts w:asciiTheme="majorHAnsi" w:hAnsiTheme="majorHAnsi" w:cstheme="majorHAnsi"/>
-                <w:lang w:val="en-US"/>
-              </w:rPr>
-              <w:t xml:space="preserve">November </w:t>
-            </w:r>
-            <w:r>
-              <w:rPr>
-                <w:rFonts w:asciiTheme="majorHAnsi" w:hAnsiTheme="majorHAnsi" w:cstheme="majorHAnsi"/>
-                <w:lang w:val="en-US"/>
-              </w:rPr>
-              <w:t>13</w:t>
-            </w:r>
-            <w:r>
-              <w:rPr>
-                <w:rFonts w:asciiTheme="majorHAnsi" w:hAnsiTheme="majorHAnsi" w:cstheme="majorHAnsi"/>
-                <w:lang w:val="en-US"/>
-              </w:rPr>
-              <w:t>, 2023 to</w:t>
-            </w:r>
-          </w:p>
-          <w:p>
-            <w:pPr>
-              <w:rPr>
-                <w:rFonts w:asciiTheme="majorHAnsi" w:hAnsiTheme="majorHAnsi" w:cstheme="majorHAnsi"/>
-                <w:lang w:val="en-US"/>
-              </w:rPr>
-            </w:pPr>
-            <w:r>
-              <w:rPr>
-                <w:rFonts w:asciiTheme="majorHAnsi" w:hAnsiTheme="majorHAnsi" w:cstheme="majorHAnsi"/>
-                <w:lang w:val="en-US"/>
-              </w:rPr>
-              <w:t>November 1</w:t>
-            </w:r>
-            <w:r>
-              <w:rPr>
-                <w:rFonts w:asciiTheme="majorHAnsi" w:hAnsiTheme="majorHAnsi" w:cstheme="majorHAnsi"/>
-                <w:lang w:val="en-US"/>
-              </w:rPr>
-              <w:t>7</w:t>
-            </w:r>
-            <w:r>
-              <w:rPr>
-                <w:rFonts w:asciiTheme="majorHAnsi" w:hAnsiTheme="majorHAnsi" w:cstheme="majorHAnsi"/>
-                <w:lang w:val="en-US"/>
-              </w:rPr>
-              <w:t>, 2023</w:t>
-            </w:r>
-          </w:p>
-        </w:tc>
-      </w:tr>
-      <w:tr>
-        <w:tc>
-          <w:tcPr>
-            <w:tcW w:w="4247" w:type="dxa"/>
-          </w:tcPr>
-          <w:p>
-            <w:pPr>
-              <w:pStyle w:val="PargrafodaLista"/>
-              <w:numPr>
-                <w:ilvl w:val="0"/>
-                <w:numId w:val="2"/>
-              </w:numPr>
-              <w:ind w:left="310"/>
-              <w:rPr>
-                <w:rFonts w:asciiTheme="majorHAnsi" w:hAnsiTheme="majorHAnsi" w:cstheme="majorHAnsi"/>
-                <w:lang w:val="en-US"/>
-              </w:rPr>
-            </w:pPr>
-            <w:r>
-              <w:rPr>
-                <w:rFonts w:asciiTheme="majorHAnsi" w:hAnsiTheme="majorHAnsi" w:cstheme="majorHAnsi"/>
-                <w:lang w:val="en-US"/>
-              </w:rPr>
-              <w:t>D</w:t>
-            </w:r>
-            <w:r>
-              <w:rPr>
-                <w:rFonts w:asciiTheme="majorHAnsi" w:hAnsiTheme="majorHAnsi" w:cstheme="majorHAnsi"/>
-                <w:lang w:val="en-US"/>
-              </w:rPr>
-              <w:t>esign of modeling artifacts and static architecture to visualize the operation of the product.</w:t>
-            </w:r>
-          </w:p>
-          <w:p>
-            <w:pPr>
-              <w:pStyle w:val="PargrafodaLista"/>
-              <w:numPr>
-                <w:ilvl w:val="0"/>
-                <w:numId w:val="2"/>
-              </w:numPr>
-              <w:ind w:left="310"/>
-              <w:rPr>
-                <w:rFonts w:asciiTheme="majorHAnsi" w:hAnsiTheme="majorHAnsi" w:cstheme="majorHAnsi"/>
-                <w:lang w:val="en-US"/>
-              </w:rPr>
-            </w:pPr>
-            <w:r>
-              <w:rPr>
-                <w:rFonts w:asciiTheme="majorHAnsi" w:hAnsiTheme="majorHAnsi" w:cstheme="majorHAnsi"/>
-                <w:lang w:val="en-US"/>
-              </w:rPr>
-              <w:t>D</w:t>
-            </w:r>
-            <w:r>
-              <w:rPr>
-                <w:rFonts w:asciiTheme="majorHAnsi" w:hAnsiTheme="majorHAnsi" w:cstheme="majorHAnsi"/>
-                <w:lang w:val="en-US"/>
-              </w:rPr>
-              <w:t>ata management design and data architecture modeling</w:t>
-            </w:r>
-            <w:r>
-              <w:rPr>
-                <w:rFonts w:asciiTheme="majorHAnsi" w:hAnsiTheme="majorHAnsi" w:cstheme="majorHAnsi"/>
-                <w:lang w:val="en-US"/>
-              </w:rPr>
-              <w:t>.</w:t>
-            </w:r>
-          </w:p>
-        </w:tc>
-        <w:tc>
-          <w:tcPr>
-            <w:tcW w:w="4247" w:type="dxa"/>
-          </w:tcPr>
-          <w:p>
-            <w:pPr>
-              <w:rPr>
-                <w:rFonts w:asciiTheme="majorHAnsi" w:hAnsiTheme="majorHAnsi" w:cstheme="majorHAnsi"/>
-                <w:lang w:val="en-US"/>
-              </w:rPr>
-            </w:pPr>
-            <w:r>
-              <w:rPr>
-                <w:rFonts w:asciiTheme="majorHAnsi" w:hAnsiTheme="majorHAnsi" w:cstheme="majorHAnsi"/>
-                <w:lang w:val="en-US"/>
-              </w:rPr>
-              <w:t>1 week</w:t>
-            </w:r>
-          </w:p>
-          <w:p>
-            <w:pPr>
-              <w:rPr>
-                <w:rFonts w:asciiTheme="majorHAnsi" w:hAnsiTheme="majorHAnsi" w:cstheme="majorHAnsi"/>
-                <w:lang w:val="en-US"/>
-              </w:rPr>
-            </w:pPr>
-            <w:r>
-              <w:rPr>
-                <w:rFonts w:asciiTheme="majorHAnsi" w:hAnsiTheme="majorHAnsi" w:cstheme="majorHAnsi"/>
-                <w:lang w:val="en-US"/>
-              </w:rPr>
-              <w:t xml:space="preserve">November </w:t>
-            </w:r>
-            <w:r>
-              <w:rPr>
-                <w:rFonts w:asciiTheme="majorHAnsi" w:hAnsiTheme="majorHAnsi" w:cstheme="majorHAnsi"/>
-                <w:lang w:val="en-US"/>
-              </w:rPr>
-              <w:t>20</w:t>
-            </w:r>
-            <w:r>
-              <w:rPr>
-                <w:rFonts w:asciiTheme="majorHAnsi" w:hAnsiTheme="majorHAnsi" w:cstheme="majorHAnsi"/>
-                <w:lang w:val="en-US"/>
-              </w:rPr>
-              <w:t>, 2023 to</w:t>
-            </w:r>
-          </w:p>
-          <w:p>
-            <w:pPr>
-              <w:rPr>
-                <w:rFonts w:asciiTheme="majorHAnsi" w:hAnsiTheme="majorHAnsi" w:cstheme="majorHAnsi"/>
-                <w:lang w:val="en-US"/>
-              </w:rPr>
-            </w:pPr>
-            <w:r>
-              <w:rPr>
-                <w:rFonts w:asciiTheme="majorHAnsi" w:hAnsiTheme="majorHAnsi" w:cstheme="majorHAnsi"/>
-                <w:lang w:val="en-US"/>
-              </w:rPr>
-              <w:t xml:space="preserve">November </w:t>
-            </w:r>
-            <w:r>
-              <w:rPr>
-                <w:rFonts w:asciiTheme="majorHAnsi" w:hAnsiTheme="majorHAnsi" w:cstheme="majorHAnsi"/>
-                <w:lang w:val="en-US"/>
-              </w:rPr>
-              <w:t>24</w:t>
-            </w:r>
-            <w:r>
-              <w:rPr>
-                <w:rFonts w:asciiTheme="majorHAnsi" w:hAnsiTheme="majorHAnsi" w:cstheme="majorHAnsi"/>
-                <w:lang w:val="en-US"/>
-              </w:rPr>
-              <w:t>, 2023</w:t>
-            </w:r>
-            <w:r>
-              <w:rPr>
-                <w:rFonts w:asciiTheme="majorHAnsi" w:hAnsiTheme="majorHAnsi" w:cstheme="majorHAnsi"/>
-                <w:lang w:val="en-US"/>
-              </w:rPr>
-              <w:t xml:space="preserve"> </w:t>
-            </w:r>
-          </w:p>
-        </w:tc>
-      </w:tr>
-      <w:tr>
-        <w:tc>
-          <w:tcPr>
-            <w:tcW w:w="4247" w:type="dxa"/>
-          </w:tcPr>
-          <w:p>
-            <w:pPr>
-              <w:pStyle w:val="PargrafodaLista"/>
-              <w:numPr>
-                <w:ilvl w:val="0"/>
-                <w:numId w:val="2"/>
-              </w:numPr>
-              <w:ind w:left="310"/>
-              <w:rPr>
-                <w:rFonts w:asciiTheme="majorHAnsi" w:hAnsiTheme="majorHAnsi" w:cstheme="majorHAnsi"/>
-                <w:lang w:val="en-US"/>
-              </w:rPr>
-            </w:pPr>
-            <w:r>
-              <w:rPr>
-                <w:rFonts w:asciiTheme="majorHAnsi" w:hAnsiTheme="majorHAnsi" w:cstheme="majorHAnsi"/>
-                <w:lang w:val="en-US"/>
-              </w:rPr>
-              <w:t>Coding and development functional phase of the system</w:t>
-            </w:r>
-            <w:r>
-              <w:rPr>
-                <w:lang w:val="en-US"/>
-              </w:rPr>
-              <w:t xml:space="preserve"> </w:t>
-            </w:r>
-            <w:r>
-              <w:rPr>
-                <w:rFonts w:asciiTheme="majorHAnsi" w:hAnsiTheme="majorHAnsi" w:cstheme="majorHAnsi"/>
-                <w:lang w:val="en-US"/>
-              </w:rPr>
-              <w:t>(interaction via terminal)</w:t>
-            </w:r>
-          </w:p>
-        </w:tc>
-        <w:tc>
-          <w:tcPr>
-            <w:tcW w:w="4247" w:type="dxa"/>
-          </w:tcPr>
-          <w:p>
-            <w:pPr>
-              <w:rPr>
-                <w:rFonts w:asciiTheme="majorHAnsi" w:hAnsiTheme="majorHAnsi" w:cstheme="majorHAnsi"/>
-                <w:lang w:val="en-US"/>
-              </w:rPr>
-            </w:pPr>
-            <w:r>
-              <w:rPr>
-                <w:rFonts w:asciiTheme="majorHAnsi" w:hAnsiTheme="majorHAnsi" w:cstheme="majorHAnsi"/>
-                <w:lang w:val="en-US"/>
-              </w:rPr>
-              <w:t xml:space="preserve">1 week </w:t>
-            </w:r>
-          </w:p>
-          <w:p>
-            <w:pPr>
-              <w:rPr>
-                <w:rFonts w:asciiTheme="majorHAnsi" w:hAnsiTheme="majorHAnsi" w:cstheme="majorHAnsi"/>
-                <w:lang w:val="en-US"/>
-              </w:rPr>
-            </w:pPr>
-            <w:r>
-              <w:rPr>
-                <w:rFonts w:asciiTheme="majorHAnsi" w:hAnsiTheme="majorHAnsi" w:cstheme="majorHAnsi"/>
-                <w:lang w:val="en-US"/>
-              </w:rPr>
-              <w:t>November 2</w:t>
-            </w:r>
-            <w:r>
-              <w:rPr>
-                <w:rFonts w:asciiTheme="majorHAnsi" w:hAnsiTheme="majorHAnsi" w:cstheme="majorHAnsi"/>
-                <w:lang w:val="en-US"/>
-              </w:rPr>
-              <w:t>7</w:t>
-            </w:r>
-            <w:r>
-              <w:rPr>
-                <w:rFonts w:asciiTheme="majorHAnsi" w:hAnsiTheme="majorHAnsi" w:cstheme="majorHAnsi"/>
-                <w:lang w:val="en-US"/>
-              </w:rPr>
-              <w:t>, 2023 to</w:t>
-            </w:r>
-          </w:p>
-          <w:p>
-            <w:pPr>
-              <w:rPr>
-                <w:rFonts w:asciiTheme="majorHAnsi" w:hAnsiTheme="majorHAnsi" w:cstheme="majorHAnsi"/>
-                <w:lang w:val="en-US"/>
-              </w:rPr>
-            </w:pPr>
-            <w:r>
-              <w:rPr>
-                <w:rFonts w:asciiTheme="majorHAnsi" w:hAnsiTheme="majorHAnsi" w:cstheme="majorHAnsi"/>
-                <w:lang w:val="en-US"/>
-              </w:rPr>
-              <w:t>December</w:t>
-            </w:r>
-            <w:r>
-              <w:rPr>
-                <w:rFonts w:asciiTheme="majorHAnsi" w:hAnsiTheme="majorHAnsi" w:cstheme="majorHAnsi"/>
-                <w:lang w:val="en-US"/>
-              </w:rPr>
-              <w:t xml:space="preserve"> </w:t>
-            </w:r>
-            <w:r>
-              <w:rPr>
-                <w:rFonts w:asciiTheme="majorHAnsi" w:hAnsiTheme="majorHAnsi" w:cstheme="majorHAnsi"/>
-                <w:lang w:val="en-US"/>
-              </w:rPr>
-              <w:t>01</w:t>
-            </w:r>
-            <w:r>
-              <w:rPr>
-                <w:rFonts w:asciiTheme="majorHAnsi" w:hAnsiTheme="majorHAnsi" w:cstheme="majorHAnsi"/>
-                <w:lang w:val="en-US"/>
-              </w:rPr>
-              <w:t>, 2023</w:t>
-            </w:r>
-          </w:p>
-        </w:tc>
-      </w:tr>
-      <w:tr>
-        <w:tc>
-          <w:tcPr>
-            <w:tcW w:w="4247" w:type="dxa"/>
-          </w:tcPr>
-          <w:p>
-            <w:pPr>
-              <w:pStyle w:val="PargrafodaLista"/>
-              <w:numPr>
-                <w:ilvl w:val="0"/>
-                <w:numId w:val="2"/>
-              </w:numPr>
-              <w:ind w:left="310"/>
-              <w:rPr>
-                <w:rFonts w:asciiTheme="majorHAnsi" w:hAnsiTheme="majorHAnsi" w:cstheme="majorHAnsi"/>
-                <w:lang w:val="en-US"/>
-              </w:rPr>
-            </w:pPr>
-            <w:r>
-              <w:rPr>
-                <w:rFonts w:asciiTheme="majorHAnsi" w:hAnsiTheme="majorHAnsi" w:cstheme="majorHAnsi"/>
-                <w:lang w:val="en-US"/>
-              </w:rPr>
-              <w:t>Unit tests</w:t>
-            </w:r>
-          </w:p>
-        </w:tc>
-        <w:tc>
-          <w:tcPr>
-            <w:tcW w:w="4247" w:type="dxa"/>
-          </w:tcPr>
-          <w:p>
-            <w:pPr>
-              <w:rPr>
-                <w:rFonts w:asciiTheme="majorHAnsi" w:hAnsiTheme="majorHAnsi" w:cstheme="majorHAnsi"/>
-                <w:lang w:val="en-US"/>
-              </w:rPr>
-            </w:pPr>
-            <w:r>
-              <w:rPr>
-                <w:rFonts w:asciiTheme="majorHAnsi" w:hAnsiTheme="majorHAnsi" w:cstheme="majorHAnsi"/>
-                <w:lang w:val="en-US"/>
-              </w:rPr>
-              <w:t>December 04, 2023</w:t>
-            </w:r>
-          </w:p>
-        </w:tc>
-      </w:tr>
-      <w:tr>
-        <w:tc>
-          <w:tcPr>
-            <w:tcW w:w="4247" w:type="dxa"/>
-          </w:tcPr>
-          <w:p>
-            <w:pPr>
-              <w:pStyle w:val="PargrafodaLista"/>
-              <w:numPr>
-                <w:ilvl w:val="0"/>
-                <w:numId w:val="2"/>
-              </w:numPr>
-              <w:ind w:left="310"/>
-              <w:rPr>
-                <w:rFonts w:asciiTheme="majorHAnsi" w:hAnsiTheme="majorHAnsi" w:cstheme="majorHAnsi"/>
-                <w:lang w:val="en-US"/>
-              </w:rPr>
-            </w:pPr>
-            <w:r>
-              <w:rPr>
-                <w:rFonts w:asciiTheme="majorHAnsi" w:hAnsiTheme="majorHAnsi" w:cstheme="majorHAnsi"/>
-                <w:lang w:val="en-US"/>
-              </w:rPr>
-              <w:t>Report and analysis of unit tests</w:t>
-            </w:r>
-          </w:p>
-        </w:tc>
-        <w:tc>
-          <w:tcPr>
-            <w:tcW w:w="4247" w:type="dxa"/>
-          </w:tcPr>
-          <w:p>
-            <w:pPr>
-              <w:rPr>
-                <w:rFonts w:asciiTheme="majorHAnsi" w:hAnsiTheme="majorHAnsi" w:cstheme="majorHAnsi"/>
-                <w:lang w:val="en-US"/>
-              </w:rPr>
-            </w:pPr>
-            <w:r>
-              <w:rPr>
-                <w:rFonts w:asciiTheme="majorHAnsi" w:hAnsiTheme="majorHAnsi" w:cstheme="majorHAnsi"/>
-                <w:lang w:val="en-US"/>
-              </w:rPr>
-              <w:t>December 0</w:t>
-            </w:r>
-            <w:r>
-              <w:rPr>
-                <w:rFonts w:asciiTheme="majorHAnsi" w:hAnsiTheme="majorHAnsi" w:cstheme="majorHAnsi"/>
-                <w:lang w:val="en-US"/>
-              </w:rPr>
-              <w:t>7</w:t>
-            </w:r>
-            <w:r>
-              <w:rPr>
-                <w:rFonts w:asciiTheme="majorHAnsi" w:hAnsiTheme="majorHAnsi" w:cstheme="majorHAnsi"/>
-                <w:lang w:val="en-US"/>
-              </w:rPr>
-              <w:t>, 2023</w:t>
-            </w:r>
-            <w:r>
-              <w:rPr>
-                <w:rFonts w:asciiTheme="majorHAnsi" w:hAnsiTheme="majorHAnsi" w:cstheme="majorHAnsi"/>
-                <w:lang w:val="en-US"/>
-              </w:rPr>
-              <w:t xml:space="preserve"> to</w:t>
-            </w:r>
-          </w:p>
-          <w:p>
-            <w:pPr>
-              <w:rPr>
-                <w:rFonts w:asciiTheme="majorHAnsi" w:hAnsiTheme="majorHAnsi" w:cstheme="majorHAnsi"/>
-                <w:lang w:val="en-US"/>
-              </w:rPr>
-            </w:pPr>
-            <w:r>
-              <w:rPr>
-                <w:rFonts w:asciiTheme="majorHAnsi" w:hAnsiTheme="majorHAnsi" w:cstheme="majorHAnsi"/>
-                <w:lang w:val="en-US"/>
-              </w:rPr>
-              <w:t>December 11, 2023</w:t>
-            </w:r>
-          </w:p>
-        </w:tc>
-      </w:tr>
-      <w:tr>
-        <w:tc>
-          <w:tcPr>
-            <w:tcW w:w="4247" w:type="dxa"/>
-          </w:tcPr>
-          <w:p>
-            <w:pPr>
-              <w:pStyle w:val="PargrafodaLista"/>
-              <w:numPr>
-                <w:ilvl w:val="0"/>
-                <w:numId w:val="2"/>
-              </w:numPr>
-              <w:ind w:left="310"/>
-              <w:rPr>
-                <w:rFonts w:asciiTheme="majorHAnsi" w:hAnsiTheme="majorHAnsi" w:cstheme="majorHAnsi"/>
-                <w:lang w:val="en-US"/>
-              </w:rPr>
-            </w:pPr>
-            <w:r>
-              <w:rPr>
-                <w:rFonts w:asciiTheme="majorHAnsi" w:hAnsiTheme="majorHAnsi" w:cstheme="majorHAnsi"/>
-                <w:lang w:val="en-US"/>
-              </w:rPr>
-              <w:t>Development of software modules</w:t>
-            </w:r>
-          </w:p>
-          <w:p>
-            <w:pPr>
-              <w:pStyle w:val="PargrafodaLista"/>
-              <w:numPr>
-                <w:ilvl w:val="0"/>
-                <w:numId w:val="2"/>
-              </w:numPr>
-              <w:ind w:left="310"/>
-              <w:rPr>
-                <w:rFonts w:asciiTheme="majorHAnsi" w:hAnsiTheme="majorHAnsi" w:cstheme="majorHAnsi"/>
-                <w:lang w:val="en-US"/>
-              </w:rPr>
-            </w:pPr>
-            <w:r>
-              <w:rPr>
-                <w:rFonts w:asciiTheme="majorHAnsi" w:hAnsiTheme="majorHAnsi" w:cstheme="majorHAnsi"/>
-                <w:lang w:val="en-US"/>
-              </w:rPr>
-              <w:t>Development and implementation of special and specific libraries to generate the first phase of functional graphical interface interaction</w:t>
-            </w:r>
-          </w:p>
-        </w:tc>
-        <w:tc>
-          <w:tcPr>
-            <w:tcW w:w="4247" w:type="dxa"/>
-          </w:tcPr>
-          <w:p>
-            <w:pPr>
-              <w:rPr>
-                <w:rFonts w:asciiTheme="majorHAnsi" w:hAnsiTheme="majorHAnsi" w:cstheme="majorHAnsi"/>
-                <w:lang w:val="en-US"/>
-              </w:rPr>
-            </w:pPr>
-            <w:r>
-              <w:rPr>
-                <w:rFonts w:asciiTheme="majorHAnsi" w:hAnsiTheme="majorHAnsi" w:cstheme="majorHAnsi"/>
-                <w:lang w:val="en-US"/>
-              </w:rPr>
-              <w:t>2 weeks</w:t>
-            </w:r>
-          </w:p>
-          <w:p>
-            <w:pPr>
-              <w:rPr>
-                <w:rFonts w:asciiTheme="majorHAnsi" w:hAnsiTheme="majorHAnsi" w:cstheme="majorHAnsi"/>
-                <w:lang w:val="en-US"/>
-              </w:rPr>
-            </w:pPr>
-            <w:r>
-              <w:rPr>
-                <w:rFonts w:asciiTheme="majorHAnsi" w:hAnsiTheme="majorHAnsi" w:cstheme="majorHAnsi"/>
-                <w:lang w:val="en-US"/>
-              </w:rPr>
-              <w:t xml:space="preserve">December </w:t>
-            </w:r>
-            <w:r>
-              <w:rPr>
-                <w:rFonts w:asciiTheme="majorHAnsi" w:hAnsiTheme="majorHAnsi" w:cstheme="majorHAnsi"/>
-                <w:lang w:val="en-US"/>
-              </w:rPr>
-              <w:t>11</w:t>
-            </w:r>
-            <w:r>
-              <w:rPr>
-                <w:rFonts w:asciiTheme="majorHAnsi" w:hAnsiTheme="majorHAnsi" w:cstheme="majorHAnsi"/>
-                <w:lang w:val="en-US"/>
-              </w:rPr>
-              <w:t>, 2023 to</w:t>
-            </w:r>
-          </w:p>
-          <w:p>
-            <w:pPr>
-              <w:rPr>
-                <w:rFonts w:asciiTheme="majorHAnsi" w:hAnsiTheme="majorHAnsi" w:cstheme="majorHAnsi"/>
-                <w:lang w:val="en-US"/>
-              </w:rPr>
-            </w:pPr>
-            <w:r>
-              <w:rPr>
-                <w:rFonts w:asciiTheme="majorHAnsi" w:hAnsiTheme="majorHAnsi" w:cstheme="majorHAnsi"/>
-                <w:lang w:val="en-US"/>
-              </w:rPr>
-              <w:t xml:space="preserve">December </w:t>
-            </w:r>
-            <w:r>
-              <w:rPr>
-                <w:rFonts w:asciiTheme="majorHAnsi" w:hAnsiTheme="majorHAnsi" w:cstheme="majorHAnsi"/>
-                <w:lang w:val="en-US"/>
-              </w:rPr>
-              <w:t>29</w:t>
-            </w:r>
-            <w:r>
-              <w:rPr>
-                <w:rFonts w:asciiTheme="majorHAnsi" w:hAnsiTheme="majorHAnsi" w:cstheme="majorHAnsi"/>
-                <w:lang w:val="en-US"/>
-              </w:rPr>
-              <w:t>, 2023</w:t>
-            </w:r>
-          </w:p>
-        </w:tc>
-      </w:tr>
-      <w:tr>
-        <w:tc>
-          <w:tcPr>
-            <w:tcW w:w="4247" w:type="dxa"/>
-          </w:tcPr>
-          <w:p>
-            <w:pPr>
-              <w:pStyle w:val="PargrafodaLista"/>
-              <w:numPr>
-                <w:ilvl w:val="0"/>
-                <w:numId w:val="2"/>
-              </w:numPr>
-              <w:ind w:left="310"/>
-              <w:rPr>
-                <w:rFonts w:asciiTheme="majorHAnsi" w:hAnsiTheme="majorHAnsi" w:cstheme="majorHAnsi"/>
-                <w:lang w:val="en-US"/>
-              </w:rPr>
-            </w:pPr>
-            <w:r>
-              <w:rPr>
-                <w:rFonts w:asciiTheme="majorHAnsi" w:hAnsiTheme="majorHAnsi" w:cstheme="majorHAnsi"/>
-                <w:lang w:val="en-US"/>
-              </w:rPr>
-              <w:t>delivery and presentation of the project plan and development progress</w:t>
-            </w:r>
-          </w:p>
-        </w:tc>
-        <w:tc>
-          <w:tcPr>
-            <w:tcW w:w="4247" w:type="dxa"/>
-          </w:tcPr>
-          <w:p>
-            <w:pPr>
-              <w:rPr>
-                <w:rFonts w:asciiTheme="majorHAnsi" w:hAnsiTheme="majorHAnsi" w:cstheme="majorHAnsi"/>
-                <w:lang w:val="en-US"/>
-              </w:rPr>
-            </w:pPr>
-            <w:r>
-              <w:rPr>
-                <w:rFonts w:asciiTheme="majorHAnsi" w:hAnsiTheme="majorHAnsi" w:cstheme="majorHAnsi"/>
-                <w:lang w:val="en-US"/>
-              </w:rPr>
-              <w:t>December 14, 2023</w:t>
-            </w:r>
-          </w:p>
-        </w:tc>
-      </w:tr>
-      <w:tr>
-        <w:tc>
-          <w:tcPr>
-            <w:tcW w:w="4247" w:type="dxa"/>
-          </w:tcPr>
-          <w:p>
-            <w:pPr>
-              <w:pStyle w:val="PargrafodaLista"/>
-              <w:numPr>
-                <w:ilvl w:val="0"/>
-                <w:numId w:val="2"/>
-              </w:numPr>
-              <w:ind w:left="310"/>
-              <w:rPr>
-                <w:rFonts w:asciiTheme="majorHAnsi" w:hAnsiTheme="majorHAnsi" w:cstheme="majorHAnsi"/>
-                <w:lang w:val="en-US"/>
-              </w:rPr>
-            </w:pPr>
-            <w:r>
-              <w:rPr>
-                <w:rFonts w:asciiTheme="majorHAnsi" w:hAnsiTheme="majorHAnsi" w:cstheme="majorHAnsi"/>
-                <w:lang w:val="en-US"/>
-              </w:rPr>
-              <w:t>Final documentation</w:t>
-            </w:r>
-          </w:p>
-          <w:p>
-            <w:pPr>
-              <w:pStyle w:val="PargrafodaLista"/>
-              <w:numPr>
-                <w:ilvl w:val="0"/>
-                <w:numId w:val="2"/>
-              </w:numPr>
-              <w:ind w:left="310"/>
-              <w:rPr>
-                <w:rFonts w:asciiTheme="majorHAnsi" w:hAnsiTheme="majorHAnsi" w:cstheme="majorHAnsi"/>
-                <w:lang w:val="en-US"/>
-              </w:rPr>
-            </w:pPr>
-            <w:r>
-              <w:rPr>
-                <w:rFonts w:asciiTheme="majorHAnsi" w:hAnsiTheme="majorHAnsi" w:cstheme="majorHAnsi"/>
-                <w:lang w:val="en-US"/>
-              </w:rPr>
-              <w:t>Project review and closure</w:t>
-            </w:r>
-          </w:p>
-        </w:tc>
-        <w:tc>
-          <w:tcPr>
-            <w:tcW w:w="4247" w:type="dxa"/>
-          </w:tcPr>
-          <w:p>
-            <w:pPr>
-              <w:rPr>
-                <w:rFonts w:asciiTheme="majorHAnsi" w:hAnsiTheme="majorHAnsi" w:cstheme="majorHAnsi"/>
-                <w:lang w:val="en-US"/>
-              </w:rPr>
-            </w:pPr>
-            <w:r>
-              <w:rPr>
-                <w:rFonts w:asciiTheme="majorHAnsi" w:hAnsiTheme="majorHAnsi" w:cstheme="majorHAnsi"/>
-                <w:lang w:val="en-US"/>
-              </w:rPr>
-              <w:t>July 31, 2024</w:t>
-            </w:r>
-          </w:p>
-        </w:tc>
-      </w:tr>
-      <w:tr>
-        <w:tc>
-          <w:tcPr>
-            <w:tcW w:w="8494" w:type="dxa"/>
-            <w:gridSpan w:val="2"/>
-            <w:shd w:val="clear" w:color="auto" w:fill="767171" w:themeFill="background2" w:themeFillShade="80"/>
-          </w:tcPr>
-          <w:p>
-            <w:pPr>
-              <w:pStyle w:val="Ttulo1"/>
-              <w:numPr>
-                <w:ilvl w:val="0"/>
-                <w:numId w:val="1"/>
-              </w:numPr>
-              <w:ind w:left="451"/>
-              <w:rPr>
-                <w:rFonts w:ascii="Avenir Next" w:hAnsi="Avenir Next" w:cs="Beirut"/>
-                <w:i/>
-                <w:iCs/>
-                <w:color w:val="FFFFFF" w:themeColor="background1"/>
-                <w:sz w:val="26"/>
-                <w:szCs w:val="26"/>
-                <w:lang w:val="en-US"/>
-              </w:rPr>
-            </w:pPr>
-            <w:bookmarkStart w:id="15" w:name="_Toc150114126"/>
-            <w:r>
-              <w:rPr>
-                <w:rFonts w:ascii="Avenir Next" w:hAnsi="Avenir Next" w:cs="Beirut"/>
-                <w:i/>
-                <w:iCs/>
-                <w:color w:val="FFFFFF" w:themeColor="background1"/>
-                <w:sz w:val="26"/>
-                <w:szCs w:val="26"/>
-                <w:lang w:val="en-US"/>
-              </w:rPr>
-              <w:t>Organizations</w:t>
-            </w:r>
-            <w:r>
-              <w:rPr>
-                <w:rFonts w:ascii="Avenir Next" w:hAnsi="Avenir Next" w:cs="Beirut"/>
-                <w:i/>
-                <w:iCs/>
-                <w:color w:val="FFFFFF" w:themeColor="background1"/>
-                <w:sz w:val="26"/>
-                <w:szCs w:val="26"/>
-                <w:lang w:val="en-US"/>
-              </w:rPr>
-              <w:t xml:space="preserve"> involved in the project</w:t>
+              <w:lastRenderedPageBreak/>
+              <w:t>Organizations involved in the project</w:t>
             </w:r>
             <w:bookmarkEnd w:id="15"/>
           </w:p>
@@ -7315,9 +6757,18 @@
                 <w:color w:val="767171" w:themeColor="background2" w:themeShade="80"/>
                 <w:lang w:val="en-US"/>
               </w:rPr>
-              <w:t>Organization</w:t>
-            </w:r>
-            <w:r>
+              <w:t>Organization or group of organizations</w:t>
+            </w:r>
+          </w:p>
+        </w:tc>
+        <w:tc>
+          <w:tcPr>
+            <w:tcW w:w="4247" w:type="dxa"/>
+            <w:shd w:val="clear" w:color="auto" w:fill="D0CECE" w:themeFill="background2" w:themeFillShade="E6"/>
+          </w:tcPr>
+          <w:p>
+            <w:pPr>
+              <w:jc w:val="center"/>
               <w:rPr>
                 <w:rFonts w:ascii="Avenir Next Ultra Light" w:hAnsi="Avenir Next Ultra Light" w:cs="Beirut"/>
                 <w:i/>
@@ -7325,8 +6776,7 @@
                 <w:color w:val="767171" w:themeColor="background2" w:themeShade="80"/>
                 <w:lang w:val="en-US"/>
               </w:rPr>
-              <w:t xml:space="preserve"> or group of </w:t>
-            </w:r>
+            </w:pPr>
             <w:r>
               <w:rPr>
                 <w:rFonts w:ascii="Avenir Next Ultra Light" w:hAnsi="Avenir Next Ultra Light" w:cs="Beirut"/>
@@ -7335,45 +6785,7 @@
                 <w:color w:val="767171" w:themeColor="background2" w:themeShade="80"/>
                 <w:lang w:val="en-US"/>
               </w:rPr>
-              <w:t>organizations</w:t>
-            </w:r>
-          </w:p>
-        </w:tc>
-        <w:tc>
-          <w:tcPr>
-            <w:tcW w:w="4247" w:type="dxa"/>
-            <w:shd w:val="clear" w:color="auto" w:fill="D0CECE" w:themeFill="background2" w:themeFillShade="E6"/>
-          </w:tcPr>
-          <w:p>
-            <w:pPr>
-              <w:jc w:val="center"/>
-              <w:rPr>
-                <w:rFonts w:ascii="Avenir Next Ultra Light" w:hAnsi="Avenir Next Ultra Light" w:cs="Beirut"/>
-                <w:i/>
-                <w:iCs/>
-                <w:color w:val="767171" w:themeColor="background2" w:themeShade="80"/>
-                <w:lang w:val="en-US"/>
-              </w:rPr>
-            </w:pPr>
-            <w:r>
-              <w:rPr>
-                <w:rFonts w:ascii="Avenir Next Ultra Light" w:hAnsi="Avenir Next Ultra Light" w:cs="Beirut"/>
-                <w:i/>
-                <w:iCs/>
-                <w:color w:val="767171" w:themeColor="background2" w:themeShade="80"/>
-                <w:lang w:val="en-US"/>
-              </w:rPr>
-              <w:t>Role,</w:t>
-            </w:r>
-            <w:r>
-              <w:rPr>
-                <w:rFonts w:ascii="Avenir Next Ultra Light" w:hAnsi="Avenir Next Ultra Light" w:cs="Beirut"/>
-                <w:i/>
-                <w:iCs/>
-                <w:color w:val="767171" w:themeColor="background2" w:themeShade="80"/>
-                <w:lang w:val="en-US"/>
-              </w:rPr>
-              <w:t xml:space="preserve"> it plays</w:t>
+              <w:t>Role, it plays</w:t>
             </w:r>
           </w:p>
         </w:tc>
@@ -7415,15 +6827,7 @@
                 <w:rFonts w:asciiTheme="majorHAnsi" w:hAnsiTheme="majorHAnsi" w:cstheme="majorHAnsi"/>
                 <w:lang w:val="en-US"/>
               </w:rPr>
-              <w:t xml:space="preserve">Organization in charge of providing the necessary knowledge for learning and </w:t>
-            </w:r>
-            <w:r>
-              <w:rPr>
-                <w:rFonts w:asciiTheme="majorHAnsi" w:hAnsiTheme="majorHAnsi" w:cstheme="majorHAnsi"/>
-                <w:lang w:val="en-US"/>
-              </w:rPr>
-              <w:lastRenderedPageBreak/>
-              <w:t>acquisition of knowledge for its development</w:t>
+              <w:t>Organization in charge of providing the necessary knowledge for learning and acquisition of knowledge for its development</w:t>
             </w:r>
           </w:p>
         </w:tc>
@@ -7445,7 +6849,6 @@
                 <w:rFonts w:asciiTheme="majorHAnsi" w:hAnsiTheme="majorHAnsi" w:cstheme="majorHAnsi"/>
                 <w:lang w:val="en-US"/>
               </w:rPr>
-              <w:lastRenderedPageBreak/>
               <w:t>Kronos Corporation</w:t>
             </w:r>
           </w:p>
@@ -7909,6 +7312,7 @@
                 <w:rFonts w:asciiTheme="majorHAnsi" w:hAnsiTheme="majorHAnsi" w:cstheme="majorHAnsi"/>
                 <w:lang w:val="en-US"/>
               </w:rPr>
+              <w:lastRenderedPageBreak/>
               <w:t>Frequent changes in system requirements can lead to delays and increased costs if not managed properly.</w:t>
             </w:r>
           </w:p>
@@ -7969,7 +7373,6 @@
                 <w:rFonts w:asciiTheme="majorHAnsi" w:hAnsiTheme="majorHAnsi" w:cstheme="majorHAnsi"/>
                 <w:lang w:val="en-US"/>
               </w:rPr>
-              <w:lastRenderedPageBreak/>
               <w:t>Setting very tight deadlines could increase pressure on the team and increase the risk of missing the schedule.</w:t>
             </w:r>
           </w:p>
@@ -8101,67 +7504,7 @@
                 <w:lang w:val="en-US"/>
               </w:rPr>
               <w:lastRenderedPageBreak/>
-              <w:t>M</w:t>
-            </w:r>
-            <w:r>
-              <w:rPr>
-                <w:rFonts w:ascii="Avenir Next" w:hAnsi="Avenir Next" w:cs="Beirut"/>
-                <w:i/>
-                <w:iCs/>
-                <w:color w:val="FFFFFF" w:themeColor="background1"/>
-                <w:sz w:val="26"/>
-                <w:szCs w:val="26"/>
-                <w:lang w:val="en-US"/>
-              </w:rPr>
-              <w:t xml:space="preserve">ain </w:t>
-            </w:r>
-            <w:r>
-              <w:rPr>
-                <w:rFonts w:ascii="Avenir Next" w:hAnsi="Avenir Next" w:cs="Beirut"/>
-                <w:i/>
-                <w:iCs/>
-                <w:color w:val="FFFFFF" w:themeColor="background1"/>
-                <w:sz w:val="26"/>
-                <w:szCs w:val="26"/>
-                <w:lang w:val="en-US"/>
-              </w:rPr>
-              <w:t>P</w:t>
-            </w:r>
-            <w:r>
-              <w:rPr>
-                <w:rFonts w:ascii="Avenir Next" w:hAnsi="Avenir Next" w:cs="Beirut"/>
-                <w:i/>
-                <w:iCs/>
-                <w:color w:val="FFFFFF" w:themeColor="background1"/>
-                <w:sz w:val="26"/>
-                <w:szCs w:val="26"/>
-                <w:lang w:val="en-US"/>
-              </w:rPr>
-              <w:t xml:space="preserve">roject </w:t>
-            </w:r>
-            <w:r>
-              <w:rPr>
-                <w:rFonts w:ascii="Avenir Next" w:hAnsi="Avenir Next" w:cs="Beirut"/>
-                <w:i/>
-                <w:iCs/>
-                <w:color w:val="FFFFFF" w:themeColor="background1"/>
-                <w:sz w:val="26"/>
-                <w:szCs w:val="26"/>
-                <w:lang w:val="en-US"/>
-              </w:rPr>
-              <w:t>O</w:t>
-            </w:r>
-            <w:r>
-              <w:rPr>
-                <w:rFonts w:ascii="Avenir Next" w:hAnsi="Avenir Next" w:cs="Beirut"/>
-                <w:i/>
-                <w:iCs/>
-                <w:color w:val="FFFFFF" w:themeColor="background1"/>
-                <w:sz w:val="26"/>
-                <w:szCs w:val="26"/>
-                <w:lang w:val="en-US"/>
-              </w:rPr>
-              <w:t>pportunities</w:t>
+              <w:t>Main Project Opportunities</w:t>
             </w:r>
             <w:bookmarkEnd w:id="17"/>
           </w:p>
@@ -8421,9 +7764,21 @@
                 <w:szCs w:val="26"/>
                 <w:lang w:val="en-US"/>
               </w:rPr>
-              <w:t>Preliminary Project Budget</w:t>
+              <w:t xml:space="preserve"> Project Budget</w:t>
             </w:r>
             <w:bookmarkEnd w:id="18"/>
+            <w:r>
+              <w:rPr>
+                <w:rFonts w:ascii="Avenir Next" w:hAnsi="Avenir Next" w:cs="Beirut"/>
+                <w:i/>
+                <w:iCs/>
+                <w:color w:val="FFFFFF" w:themeColor="background1"/>
+                <w:sz w:val="26"/>
+                <w:szCs w:val="26"/>
+                <w:lang w:val="en-US"/>
+              </w:rPr>
+              <w:t xml:space="preserve"> Baseline</w:t>
+            </w:r>
           </w:p>
         </w:tc>
       </w:tr>
@@ -9158,6 +8513,8 @@
               <w:jc w:val="right"/>
               <w:rPr>
                 <w:rFonts w:ascii="Avenir Next Ultra Light" w:hAnsi="Avenir Next Ultra Light" w:cs="Beirut"/>
+                <w:b/>
+                <w:bCs/>
                 <w:i/>
                 <w:iCs/>
                 <w:color w:val="767171" w:themeColor="background2" w:themeShade="80"/>
@@ -9167,12 +8524,13 @@
             <w:r>
               <w:rPr>
                 <w:rFonts w:ascii="Avenir Next Ultra Light" w:hAnsi="Avenir Next Ultra Light" w:cs="Beirut"/>
+                <w:b/>
+                <w:bCs/>
                 <w:i/>
                 <w:iCs/>
                 <w:color w:val="767171" w:themeColor="background2" w:themeShade="80"/>
                 <w:lang w:val="en-US"/>
               </w:rPr>
-              <w:lastRenderedPageBreak/>
               <w:t>TOTAL BASELINE</w:t>
             </w:r>
           </w:p>
@@ -9193,28 +8551,7 @@
                 <w:rFonts w:ascii="Arial" w:hAnsi="Arial" w:cs="Arial"/>
                 <w:color w:val="000000"/>
               </w:rPr>
-              <w:t xml:space="preserve"> </w:t>
-            </w:r>
-            <w:r>
-              <w:rPr>
-                <w:rFonts w:ascii="Arial" w:hAnsi="Arial" w:cs="Arial"/>
-                <w:color w:val="000000"/>
-              </w:rPr>
-              <w:t xml:space="preserve">€                </w:t>
-            </w:r>
-            <w:r>
-              <w:rPr>
-                <w:rFonts w:ascii="Arial" w:hAnsi="Arial" w:cs="Arial"/>
-                <w:color w:val="000000"/>
-              </w:rPr>
-              <w:t xml:space="preserve"> </w:t>
-            </w:r>
-            <w:r>
-              <w:rPr>
-                <w:rFonts w:ascii="Arial" w:hAnsi="Arial" w:cs="Arial"/>
-                <w:color w:val="000000"/>
-              </w:rPr>
-              <w:t xml:space="preserve">700 000,00 </w:t>
+              <w:t xml:space="preserve"> €                 700 000,00 </w:t>
             </w:r>
           </w:p>
         </w:tc>
@@ -9288,14 +8625,7 @@
                 <w:rFonts w:ascii="Arial" w:hAnsi="Arial" w:cs="Arial"/>
                 <w:color w:val="000000"/>
               </w:rPr>
-              <w:t xml:space="preserve"> </w:t>
-            </w:r>
-            <w:r>
-              <w:rPr>
-                <w:rFonts w:ascii="Arial" w:hAnsi="Arial" w:cs="Arial"/>
-                <w:color w:val="000000"/>
-              </w:rPr>
-              <w:t xml:space="preserve">€                   70 000,00 </w:t>
+              <w:t xml:space="preserve"> €                   70 000,00 </w:t>
             </w:r>
           </w:p>
         </w:tc>
@@ -9350,14 +8680,7 @@
                 <w:rFonts w:ascii="Arial" w:hAnsi="Arial" w:cs="Arial"/>
                 <w:color w:val="000000"/>
               </w:rPr>
-              <w:t xml:space="preserve"> </w:t>
-            </w:r>
-            <w:r>
-              <w:rPr>
-                <w:rFonts w:ascii="Arial" w:hAnsi="Arial" w:cs="Arial"/>
-                <w:color w:val="000000"/>
-              </w:rPr>
-              <w:t xml:space="preserve">€                 770 000,00 </w:t>
+              <w:t xml:space="preserve"> €                 770 000,00 </w:t>
             </w:r>
           </w:p>
         </w:tc>
@@ -10125,7 +9448,6 @@
           <w:szCs w:val="44"/>
           <w:lang w:val="en-US"/>
         </w:rPr>
-        <w:lastRenderedPageBreak/>
         <w:t xml:space="preserve">16. </w:t>
       </w:r>
       <w:r>
@@ -10977,6 +10299,7 @@
                 <w:rFonts w:asciiTheme="majorHAnsi" w:hAnsiTheme="majorHAnsi" w:cstheme="majorHAnsi"/>
                 <w:lang w:val="en-US"/>
               </w:rPr>
+              <w:lastRenderedPageBreak/>
               <w:t>Designer (UX/UI)</w:t>
             </w:r>
           </w:p>
@@ -11136,15 +10459,7 @@
                 <w:rFonts w:asciiTheme="majorHAnsi" w:hAnsiTheme="majorHAnsi" w:cstheme="majorHAnsi"/>
                 <w:lang w:val="en-US"/>
               </w:rPr>
-              <w:t xml:space="preserve">Professional for the design, implementation and management of systems and processes that enable the </w:t>
-            </w:r>
-            <w:r>
-              <w:rPr>
-                <w:rFonts w:asciiTheme="majorHAnsi" w:hAnsiTheme="majorHAnsi" w:cstheme="majorHAnsi"/>
-                <w:lang w:val="en-US"/>
-              </w:rPr>
-              <w:lastRenderedPageBreak/>
-              <w:t>efficient acquisition, storage, transformation and analysis of large volumes of data.[15]</w:t>
+              <w:t>Professional for the design, implementation and management of systems and processes that enable the efficient acquisition, storage, transformation and analysis of large volumes of data.[15]</w:t>
             </w:r>
           </w:p>
           <w:p>
@@ -11177,7 +10492,6 @@
                 <w:rFonts w:asciiTheme="majorHAnsi" w:hAnsiTheme="majorHAnsi" w:cstheme="majorHAnsi"/>
                 <w:lang w:val="en-US"/>
               </w:rPr>
-              <w:lastRenderedPageBreak/>
               <w:t>System Administrator</w:t>
             </w:r>
           </w:p>
@@ -11817,7 +11131,15 @@
                 <w:rFonts w:asciiTheme="majorHAnsi" w:hAnsiTheme="majorHAnsi" w:cstheme="majorHAnsi"/>
                 <w:lang w:val="en-US"/>
               </w:rPr>
-              <w:t>This role has access to the airline's available flights and seats and cost, as well as access to passenger information in order to assign a seat to a passenger's flight.</w:t>
+              <w:t xml:space="preserve">This role has access to the airline's available flights and seats and cost, as well as access to passenger information </w:t>
+            </w:r>
+            <w:r>
+              <w:rPr>
+                <w:rFonts w:asciiTheme="majorHAnsi" w:hAnsiTheme="majorHAnsi" w:cstheme="majorHAnsi"/>
+                <w:lang w:val="en-US"/>
+              </w:rPr>
+              <w:lastRenderedPageBreak/>
+              <w:t>in order to assign a seat to a passenger's flight.</w:t>
             </w:r>
           </w:p>
           <w:p>
@@ -11850,6 +11172,7 @@
                 <w:rFonts w:asciiTheme="majorHAnsi" w:hAnsiTheme="majorHAnsi" w:cstheme="majorHAnsi"/>
                 <w:lang w:val="en-US"/>
               </w:rPr>
+              <w:lastRenderedPageBreak/>
               <w:t>Airline Directors</w:t>
             </w:r>
           </w:p>
@@ -11893,7 +11216,6 @@
                 <w:rFonts w:asciiTheme="majorHAnsi" w:hAnsiTheme="majorHAnsi" w:cstheme="majorHAnsi"/>
                 <w:lang w:val="en-US"/>
               </w:rPr>
-              <w:lastRenderedPageBreak/>
               <w:t>Intermediate user- airline staff</w:t>
             </w:r>
           </w:p>
@@ -11959,7 +11281,6 @@
                 <w:rFonts w:asciiTheme="majorHAnsi" w:hAnsiTheme="majorHAnsi" w:cstheme="majorHAnsi"/>
                 <w:lang w:val="en-US"/>
               </w:rPr>
-              <w:lastRenderedPageBreak/>
               <w:t>Sponsor of private companies</w:t>
             </w:r>
           </w:p>
@@ -12755,6 +12076,7 @@
           <w:color w:val="000000" w:themeColor="text1"/>
           <w:lang w:val="en-US"/>
         </w:rPr>
+        <w:lastRenderedPageBreak/>
         <w:t xml:space="preserve">[13]. </w:t>
       </w:r>
       <w:hyperlink r:id="rId15" w:history="1">
@@ -12898,6 +12220,121 @@
           <w:lang w:val="en-US"/>
         </w:rPr>
       </w:pPr>
+    </w:p>
+    <w:p>
+      <w:pPr>
+        <w:rPr>
+          <w:rFonts w:ascii="Avenir Next" w:hAnsi="Avenir Next"/>
+          <w:i/>
+          <w:iCs/>
+          <w:sz w:val="28"/>
+          <w:szCs w:val="28"/>
+          <w:lang w:val="en-US"/>
+        </w:rPr>
+      </w:pPr>
+      <w:r>
+        <w:rPr>
+          <w:rFonts w:ascii="Avenir Next" w:hAnsi="Avenir Next"/>
+          <w:i/>
+          <w:iCs/>
+          <w:sz w:val="28"/>
+          <w:szCs w:val="28"/>
+          <w:lang w:val="en-US"/>
+        </w:rPr>
+        <w:t>Review</w:t>
+      </w:r>
+    </w:p>
+    <w:p>
+      <w:pPr>
+        <w:rPr>
+          <w:rFonts w:ascii="Avenir Next" w:hAnsi="Avenir Next"/>
+          <w:i/>
+          <w:iCs/>
+          <w:sz w:val="28"/>
+          <w:szCs w:val="28"/>
+          <w:lang w:val="en-US"/>
+        </w:rPr>
+      </w:pPr>
+    </w:p>
+    <w:p>
+      <w:pPr>
+        <w:rPr>
+          <w:rFonts w:ascii="Avenir Next" w:hAnsi="Avenir Next"/>
+          <w:i/>
+          <w:iCs/>
+          <w:sz w:val="28"/>
+          <w:szCs w:val="28"/>
+          <w:lang w:val="es-419"/>
+        </w:rPr>
+      </w:pPr>
+      <w:r>
+        <w:rPr>
+          <w:rFonts w:ascii="Avenir Next" w:hAnsi="Avenir Next"/>
+          <w:i/>
+          <w:iCs/>
+          <w:sz w:val="28"/>
+          <w:szCs w:val="28"/>
+          <w:lang w:val="es-419"/>
+        </w:rPr>
+        <w:t xml:space="preserve">Revisar las fechas y contenidos </w:t>
+      </w:r>
+    </w:p>
+    <w:p>
+      <w:pPr>
+        <w:rPr>
+          <w:rFonts w:ascii="Avenir Next" w:hAnsi="Avenir Next"/>
+          <w:i/>
+          <w:iCs/>
+          <w:sz w:val="28"/>
+          <w:szCs w:val="28"/>
+          <w:lang w:val="es-419"/>
+        </w:rPr>
+      </w:pPr>
+      <w:r>
+        <w:rPr>
+          <w:rFonts w:ascii="Avenir Next" w:hAnsi="Avenir Next"/>
+          <w:i/>
+          <w:iCs/>
+          <w:sz w:val="28"/>
+          <w:szCs w:val="28"/>
+          <w:lang w:val="es-419"/>
+        </w:rPr>
+        <w:t xml:space="preserve">Revisar </w:t>
+      </w:r>
+      <w:r>
+        <w:rPr>
+          <w:rFonts w:ascii="Avenir Next" w:hAnsi="Avenir Next"/>
+          <w:i/>
+          <w:iCs/>
+          <w:sz w:val="28"/>
+          <w:szCs w:val="28"/>
+          <w:lang w:val="es-419"/>
+        </w:rPr>
+        <w:t xml:space="preserve">el presupuesto base y hacer mas estimaciones </w:t>
+      </w:r>
+    </w:p>
+    <w:p>
+      <w:pPr>
+        <w:rPr>
+          <w:rFonts w:ascii="Avenir Next" w:hAnsi="Avenir Next"/>
+          <w:i/>
+          <w:iCs/>
+          <w:sz w:val="28"/>
+          <w:szCs w:val="28"/>
+          <w:lang w:val="es-419"/>
+        </w:rPr>
+      </w:pPr>
+      <w:r>
+        <w:rPr>
+          <w:rFonts w:ascii="Avenir Next" w:hAnsi="Avenir Next"/>
+          <w:i/>
+          <w:iCs/>
+          <w:sz w:val="28"/>
+          <w:szCs w:val="28"/>
+          <w:lang w:val="es-419"/>
+        </w:rPr>
+        <w:t>Revisar y expandir la metodologia de desarrollo del producto y su desarrollo</w:t>
+      </w:r>
     </w:p>
     <w:sectPr>
       <w:headerReference w:type="default" r:id="rId18"/>

</xml_diff>